<commit_message>
updated document added Neg TC and Validation error
</commit_message>
<xml_diff>
--- a/Lunch_Decider_Documentation.docx
+++ b/Lunch_Decider_Documentation.docx
@@ -6,87 +6,145 @@
       <w:pPr>
         <w:pStyle w:val="Heading1"/>
         <w:rPr>
+          <w:rFonts w:cstheme="majorHAnsi"/>
           <w:color w:val="auto"/>
-        </w:rPr>
-      </w:pPr>
-      <w:r>
-        <w:rPr>
+          <w:sz w:val="22"/>
+          <w:szCs w:val="22"/>
+        </w:rPr>
+      </w:pPr>
+      <w:r>
+        <w:rPr>
+          <w:rFonts w:cstheme="majorHAnsi"/>
           <w:color w:val="auto"/>
+          <w:sz w:val="22"/>
+          <w:szCs w:val="22"/>
         </w:rPr>
         <w:t>Lunch Decider – Application Run &amp; Design Documentation</w:t>
       </w:r>
     </w:p>
     <w:p>
-      <w:r>
+      <w:pPr>
+        <w:rPr>
+          <w:rFonts w:asciiTheme="majorHAnsi" w:hAnsiTheme="majorHAnsi" w:cstheme="majorHAnsi"/>
+        </w:rPr>
+      </w:pPr>
+      <w:r>
+        <w:rPr>
+          <w:rFonts w:asciiTheme="majorHAnsi" w:hAnsiTheme="majorHAnsi" w:cstheme="majorHAnsi"/>
+        </w:rPr>
         <w:t xml:space="preserve">A backend RESTful application that allows a group of users to collaboratively decide where to have lunch. Users can create a session, join it, submit restaurant options, and randomly select a restaurant when the session ends. </w:t>
       </w:r>
     </w:p>
     <w:p>
-      <w:r>
-        <w:t xml:space="preserve">This project is implemented using Spring Boot, Spring Data JPA, Spring Batch, Flyway, and Swagger </w:t>
-      </w:r>
-      <w:proofErr w:type="spellStart"/>
-      <w:r>
-        <w:t>OpenAPI</w:t>
-      </w:r>
-      <w:proofErr w:type="spellEnd"/>
-      <w:r>
-        <w:t>.</w:t>
+      <w:pPr>
+        <w:rPr>
+          <w:rFonts w:asciiTheme="majorHAnsi" w:hAnsiTheme="majorHAnsi" w:cstheme="majorHAnsi"/>
+        </w:rPr>
+      </w:pPr>
+      <w:r>
+        <w:rPr>
+          <w:rFonts w:asciiTheme="majorHAnsi" w:hAnsiTheme="majorHAnsi" w:cstheme="majorHAnsi"/>
+        </w:rPr>
+        <w:t>This project is implemented using Spring Boot, Spring Data JPA, Spring Batch, Flyway, and Swagger OpenAPI.</w:t>
       </w:r>
     </w:p>
     <w:p>
       <w:pPr>
         <w:pStyle w:val="Heading2"/>
         <w:rPr>
+          <w:rFonts w:cstheme="majorHAnsi"/>
           <w:color w:val="auto"/>
-        </w:rPr>
-      </w:pPr>
-      <w:r>
-        <w:rPr>
+          <w:sz w:val="22"/>
+          <w:szCs w:val="22"/>
+        </w:rPr>
+      </w:pPr>
+      <w:r>
+        <w:rPr>
+          <w:rFonts w:cstheme="majorHAnsi"/>
           <w:color w:val="auto"/>
+          <w:sz w:val="22"/>
+          <w:szCs w:val="22"/>
         </w:rPr>
         <w:t>Prerequisites (Environment Preparation)</w:t>
       </w:r>
     </w:p>
     <w:p>
-      <w:r>
+      <w:pPr>
+        <w:rPr>
+          <w:rFonts w:asciiTheme="majorHAnsi" w:hAnsiTheme="majorHAnsi" w:cstheme="majorHAnsi"/>
+        </w:rPr>
+      </w:pPr>
+      <w:r>
+        <w:rPr>
+          <w:rFonts w:asciiTheme="majorHAnsi" w:hAnsiTheme="majorHAnsi" w:cstheme="majorHAnsi"/>
+        </w:rPr>
         <w:t>• Java 17 (JDK 17)</w:t>
       </w:r>
       <w:r>
+        <w:rPr>
+          <w:rFonts w:asciiTheme="majorHAnsi" w:hAnsiTheme="majorHAnsi" w:cstheme="majorHAnsi"/>
+        </w:rPr>
         <w:br/>
         <w:t>• Maven 3.9+</w:t>
       </w:r>
       <w:r>
+        <w:rPr>
+          <w:rFonts w:asciiTheme="majorHAnsi" w:hAnsiTheme="majorHAnsi" w:cstheme="majorHAnsi"/>
+        </w:rPr>
         <w:br/>
         <w:t>• Git</w:t>
       </w:r>
       <w:r>
+        <w:rPr>
+          <w:rFonts w:asciiTheme="majorHAnsi" w:hAnsiTheme="majorHAnsi" w:cstheme="majorHAnsi"/>
+        </w:rPr>
         <w:br/>
         <w:t>• Optional: Postman</w:t>
       </w:r>
       <w:r>
+        <w:rPr>
+          <w:rFonts w:asciiTheme="majorHAnsi" w:hAnsiTheme="majorHAnsi" w:cstheme="majorHAnsi"/>
+        </w:rPr>
         <w:br/>
       </w:r>
       <w:r>
+        <w:rPr>
+          <w:rFonts w:asciiTheme="majorHAnsi" w:hAnsiTheme="majorHAnsi" w:cstheme="majorHAnsi"/>
+        </w:rPr>
         <w:br/>
         <w:t>Verify:</w:t>
       </w:r>
       <w:r>
+        <w:rPr>
+          <w:rFonts w:asciiTheme="majorHAnsi" w:hAnsiTheme="majorHAnsi" w:cstheme="majorHAnsi"/>
+        </w:rPr>
         <w:br/>
         <w:t>java -version</w:t>
       </w:r>
       <w:r>
+        <w:rPr>
+          <w:rFonts w:asciiTheme="majorHAnsi" w:hAnsiTheme="majorHAnsi" w:cstheme="majorHAnsi"/>
+        </w:rPr>
         <w:br/>
         <w:t>mvn -v</w:t>
       </w:r>
       <w:r>
+        <w:rPr>
+          <w:rFonts w:asciiTheme="majorHAnsi" w:hAnsiTheme="majorHAnsi" w:cstheme="majorHAnsi"/>
+        </w:rPr>
         <w:br/>
         <w:t xml:space="preserve">git </w:t>
       </w:r>
       <w:r>
+        <w:rPr>
+          <w:rFonts w:asciiTheme="majorHAnsi" w:hAnsiTheme="majorHAnsi" w:cstheme="majorHAnsi"/>
+        </w:rPr>
         <w:t>–</w:t>
       </w:r>
       <w:r>
+        <w:rPr>
+          <w:rFonts w:asciiTheme="majorHAnsi" w:hAnsiTheme="majorHAnsi" w:cstheme="majorHAnsi"/>
+        </w:rPr>
         <w:t>version</w:t>
       </w:r>
     </w:p>
@@ -94,7 +152,7 @@
       <w:pPr>
         <w:pStyle w:val="Heading2"/>
         <w:rPr>
-          <w:rFonts w:asciiTheme="minorHAnsi" w:eastAsiaTheme="minorEastAsia" w:hAnsiTheme="minorHAnsi" w:cstheme="minorBidi"/>
+          <w:rFonts w:eastAsiaTheme="minorEastAsia" w:cstheme="majorHAnsi"/>
           <w:b w:val="0"/>
           <w:bCs w:val="0"/>
           <w:color w:val="auto"/>
@@ -104,64 +162,27 @@
       </w:pPr>
       <w:r>
         <w:rPr>
-          <w:rFonts w:asciiTheme="minorHAnsi" w:eastAsiaTheme="minorEastAsia" w:hAnsiTheme="minorHAnsi" w:cstheme="minorBidi"/>
+          <w:rFonts w:eastAsiaTheme="minorEastAsia" w:cstheme="majorHAnsi"/>
           <w:b w:val="0"/>
           <w:bCs w:val="0"/>
           <w:color w:val="auto"/>
           <w:sz w:val="22"/>
           <w:szCs w:val="22"/>
         </w:rPr>
-        <w:t xml:space="preserve">Note: Install </w:t>
-      </w:r>
-      <w:proofErr w:type="spellStart"/>
-      <w:r>
-        <w:rPr>
-          <w:rFonts w:asciiTheme="minorHAnsi" w:eastAsiaTheme="minorEastAsia" w:hAnsiTheme="minorHAnsi" w:cstheme="minorBidi"/>
-          <w:b w:val="0"/>
-          <w:bCs w:val="0"/>
-          <w:color w:val="auto"/>
-          <w:sz w:val="22"/>
-          <w:szCs w:val="22"/>
-        </w:rPr>
-        <w:t>mvn</w:t>
-      </w:r>
-      <w:proofErr w:type="spellEnd"/>
-      <w:r>
-        <w:rPr>
-          <w:rFonts w:asciiTheme="minorHAnsi" w:eastAsiaTheme="minorEastAsia" w:hAnsiTheme="minorHAnsi" w:cstheme="minorBidi"/>
-          <w:b w:val="0"/>
-          <w:bCs w:val="0"/>
-          <w:color w:val="auto"/>
-          <w:sz w:val="22"/>
-          <w:szCs w:val="22"/>
-        </w:rPr>
-        <w:t xml:space="preserve"> if not found. Add MAVEN_HOME to system variable in </w:t>
-      </w:r>
-      <w:r>
-        <w:rPr>
-          <w:rFonts w:asciiTheme="minorHAnsi" w:eastAsiaTheme="minorEastAsia" w:hAnsiTheme="minorHAnsi" w:cstheme="minorBidi"/>
-          <w:b w:val="0"/>
-          <w:bCs w:val="0"/>
-          <w:color w:val="auto"/>
-          <w:sz w:val="22"/>
-          <w:szCs w:val="22"/>
-        </w:rPr>
-        <w:t>environment</w:t>
-      </w:r>
-      <w:r>
-        <w:rPr>
-          <w:rFonts w:asciiTheme="minorHAnsi" w:eastAsiaTheme="minorEastAsia" w:hAnsiTheme="minorHAnsi" w:cstheme="minorBidi"/>
-          <w:b w:val="0"/>
-          <w:bCs w:val="0"/>
-          <w:color w:val="auto"/>
-          <w:sz w:val="22"/>
-          <w:szCs w:val="22"/>
-        </w:rPr>
-        <w:t xml:space="preserve"> variables and ensure MAVEN_HOME/bin is added to your PATH, then restart the terminal.</w:t>
+        <w:t>Note: Install mvn if not found. Add MAVEN_HOME to system variable in environment variables and ensure MAVEN_HOME/bin is added to your PATH, then restart the terminal.</w:t>
       </w:r>
     </w:p>
     <w:p>
-      <w:r>
+      <w:pPr>
+        <w:rPr>
+          <w:rFonts w:asciiTheme="majorHAnsi" w:hAnsiTheme="majorHAnsi" w:cstheme="majorHAnsi"/>
+        </w:rPr>
+      </w:pPr>
+      <w:r>
+        <w:rPr>
+          <w:rFonts w:asciiTheme="majorHAnsi" w:hAnsiTheme="majorHAnsi" w:cstheme="majorHAnsi"/>
+          <w:noProof/>
+        </w:rPr>
         <w:drawing>
           <wp:inline distT="0" distB="0" distL="0" distR="0" wp14:anchorId="5648CA25" wp14:editId="0A089ED0">
             <wp:extent cx="3801882" cy="1587500"/>
@@ -178,7 +199,7 @@
                     <pic:cNvPicPr/>
                   </pic:nvPicPr>
                   <pic:blipFill>
-                    <a:blip r:embed="rId6"/>
+                    <a:blip r:embed="rId8"/>
                     <a:stretch>
                       <a:fillRect/>
                     </a:stretch>
@@ -200,7 +221,16 @@
       </w:r>
     </w:p>
     <w:p>
-      <w:r>
+      <w:pPr>
+        <w:rPr>
+          <w:rFonts w:asciiTheme="majorHAnsi" w:hAnsiTheme="majorHAnsi" w:cstheme="majorHAnsi"/>
+        </w:rPr>
+      </w:pPr>
+      <w:r>
+        <w:rPr>
+          <w:rFonts w:asciiTheme="majorHAnsi" w:hAnsiTheme="majorHAnsi" w:cstheme="majorHAnsi"/>
+          <w:noProof/>
+        </w:rPr>
         <w:drawing>
           <wp:inline distT="0" distB="0" distL="0" distR="0" wp14:anchorId="00F66351" wp14:editId="5858DB8C">
             <wp:extent cx="3892550" cy="1887142"/>
@@ -217,7 +247,7 @@
                     <pic:cNvPicPr/>
                   </pic:nvPicPr>
                   <pic:blipFill>
-                    <a:blip r:embed="rId7"/>
+                    <a:blip r:embed="rId9"/>
                     <a:stretch>
                       <a:fillRect/>
                     </a:stretch>
@@ -242,12 +272,18 @@
       <w:pPr>
         <w:pStyle w:val="Heading2"/>
         <w:rPr>
+          <w:rFonts w:cstheme="majorHAnsi"/>
           <w:color w:val="auto"/>
-        </w:rPr>
-      </w:pPr>
-      <w:r>
-        <w:rPr>
+          <w:sz w:val="22"/>
+          <w:szCs w:val="22"/>
+        </w:rPr>
+      </w:pPr>
+      <w:r>
+        <w:rPr>
+          <w:rFonts w:cstheme="majorHAnsi"/>
           <w:color w:val="auto"/>
+          <w:sz w:val="22"/>
+          <w:szCs w:val="22"/>
         </w:rPr>
         <w:lastRenderedPageBreak/>
         <w:t>Clone and Run the Application</w:t>
@@ -260,100 +296,109 @@
           <w:ilvl w:val="0"/>
           <w:numId w:val="10"/>
         </w:numPr>
-      </w:pPr>
-      <w:r>
+        <w:rPr>
+          <w:rFonts w:asciiTheme="majorHAnsi" w:hAnsiTheme="majorHAnsi" w:cstheme="majorHAnsi"/>
+        </w:rPr>
+      </w:pPr>
+      <w:r>
+        <w:rPr>
+          <w:rFonts w:asciiTheme="majorHAnsi" w:hAnsiTheme="majorHAnsi" w:cstheme="majorHAnsi"/>
+        </w:rPr>
         <w:t>Clone repository:</w:t>
       </w:r>
       <w:r>
+        <w:rPr>
+          <w:rFonts w:asciiTheme="majorHAnsi" w:hAnsiTheme="majorHAnsi" w:cstheme="majorHAnsi"/>
+        </w:rPr>
         <w:br/>
         <w:t>git clone https://github.com/SindujaRaghavan/lunch-decider.git</w:t>
       </w:r>
       <w:r>
+        <w:rPr>
+          <w:rFonts w:asciiTheme="majorHAnsi" w:hAnsiTheme="majorHAnsi" w:cstheme="majorHAnsi"/>
+        </w:rPr>
         <w:br/>
         <w:t>cd lunch-decider</w:t>
       </w:r>
       <w:r>
+        <w:rPr>
+          <w:rFonts w:asciiTheme="majorHAnsi" w:hAnsiTheme="majorHAnsi" w:cstheme="majorHAnsi"/>
+        </w:rPr>
         <w:br/>
       </w:r>
       <w:r>
+        <w:rPr>
+          <w:rFonts w:asciiTheme="majorHAnsi" w:hAnsiTheme="majorHAnsi" w:cstheme="majorHAnsi"/>
+        </w:rPr>
         <w:br/>
         <w:t>2. Run tests:</w:t>
       </w:r>
       <w:r>
+        <w:rPr>
+          <w:rFonts w:asciiTheme="majorHAnsi" w:hAnsiTheme="majorHAnsi" w:cstheme="majorHAnsi"/>
+        </w:rPr>
         <w:br/>
-      </w:r>
-      <w:proofErr w:type="spellStart"/>
-      <w:r>
-        <w:t>mvn</w:t>
-      </w:r>
-      <w:proofErr w:type="spellEnd"/>
-      <w:r>
-        <w:t xml:space="preserve"> clean test</w:t>
-      </w:r>
-      <w:r>
+        <w:t>mvn clean test</w:t>
+      </w:r>
+      <w:r>
+        <w:rPr>
+          <w:rFonts w:asciiTheme="majorHAnsi" w:hAnsiTheme="majorHAnsi" w:cstheme="majorHAnsi"/>
+        </w:rPr>
         <w:br/>
       </w:r>
       <w:r>
+        <w:rPr>
+          <w:rFonts w:asciiTheme="majorHAnsi" w:hAnsiTheme="majorHAnsi" w:cstheme="majorHAnsi"/>
+        </w:rPr>
         <w:br/>
         <w:t>3. Start application:</w:t>
       </w:r>
       <w:r>
+        <w:rPr>
+          <w:rFonts w:asciiTheme="majorHAnsi" w:hAnsiTheme="majorHAnsi" w:cstheme="majorHAnsi"/>
+        </w:rPr>
         <w:br/>
-      </w:r>
-      <w:proofErr w:type="spellStart"/>
-      <w:r>
-        <w:t>mvn</w:t>
-      </w:r>
-      <w:proofErr w:type="spellEnd"/>
-      <w:r>
-        <w:t xml:space="preserve"> </w:t>
-      </w:r>
-      <w:r>
+        <w:t xml:space="preserve">mvn </w:t>
+      </w:r>
+      <w:r>
+        <w:rPr>
+          <w:rFonts w:asciiTheme="majorHAnsi" w:hAnsiTheme="majorHAnsi" w:cstheme="majorHAnsi"/>
+        </w:rPr>
         <w:t xml:space="preserve">clean </w:t>
       </w:r>
-      <w:proofErr w:type="spellStart"/>
-      <w:r>
-        <w:t>spring-</w:t>
-      </w:r>
-      <w:proofErr w:type="gramStart"/>
-      <w:r>
-        <w:t>boot:run</w:t>
-      </w:r>
-      <w:proofErr w:type="spellEnd"/>
-      <w:proofErr w:type="gramEnd"/>
+      <w:r>
+        <w:rPr>
+          <w:rFonts w:asciiTheme="majorHAnsi" w:hAnsiTheme="majorHAnsi" w:cstheme="majorHAnsi"/>
+        </w:rPr>
+        <w:t>spring-boot:run</w:t>
+      </w:r>
     </w:p>
     <w:p>
       <w:pPr>
         <w:ind w:left="360"/>
-      </w:pPr>
-      <w:r>
-        <w:t xml:space="preserve">Note: </w:t>
-      </w:r>
-      <w:r>
-        <w:t xml:space="preserve">Started </w:t>
-      </w:r>
-      <w:proofErr w:type="spellStart"/>
-      <w:proofErr w:type="gramStart"/>
-      <w:r>
-        <w:t>LunchDeciderApplicatio</w:t>
-      </w:r>
-      <w:r>
-        <w:t>n</w:t>
-      </w:r>
-      <w:proofErr w:type="spellEnd"/>
-      <w:r>
-        <w:t>..</w:t>
-      </w:r>
-      <w:proofErr w:type="gramEnd"/>
-      <w:r>
-        <w:t xml:space="preserve"> in console means application is up and running.</w:t>
+        <w:rPr>
+          <w:rFonts w:asciiTheme="majorHAnsi" w:hAnsiTheme="majorHAnsi" w:cstheme="majorHAnsi"/>
+        </w:rPr>
+      </w:pPr>
+      <w:r>
+        <w:rPr>
+          <w:rFonts w:asciiTheme="majorHAnsi" w:hAnsiTheme="majorHAnsi" w:cstheme="majorHAnsi"/>
+        </w:rPr>
+        <w:t>Note: Started LunchDeciderApplication.. in console means application is up and running.</w:t>
       </w:r>
     </w:p>
     <w:p>
       <w:pPr>
         <w:ind w:left="360"/>
-      </w:pPr>
-      <w:r>
+        <w:rPr>
+          <w:rFonts w:asciiTheme="majorHAnsi" w:hAnsiTheme="majorHAnsi" w:cstheme="majorHAnsi"/>
+        </w:rPr>
+      </w:pPr>
+      <w:r>
+        <w:rPr>
+          <w:rFonts w:asciiTheme="majorHAnsi" w:hAnsiTheme="majorHAnsi" w:cstheme="majorHAnsi"/>
+          <w:noProof/>
+        </w:rPr>
         <w:drawing>
           <wp:inline distT="0" distB="0" distL="0" distR="0" wp14:anchorId="4CF3AB28" wp14:editId="5841DE21">
             <wp:extent cx="5486400" cy="1100455"/>
@@ -370,7 +415,7 @@
                     <pic:cNvPicPr/>
                   </pic:nvPicPr>
                   <pic:blipFill>
-                    <a:blip r:embed="rId8"/>
+                    <a:blip r:embed="rId10"/>
                     <a:stretch>
                       <a:fillRect/>
                     </a:stretch>
@@ -394,6 +439,9 @@
     <w:p>
       <w:pPr>
         <w:pStyle w:val="ListParagraph"/>
+        <w:rPr>
+          <w:rFonts w:asciiTheme="majorHAnsi" w:hAnsiTheme="majorHAnsi" w:cstheme="majorHAnsi"/>
+        </w:rPr>
       </w:pPr>
     </w:p>
     <w:p>
@@ -403,28 +451,90 @@
           <w:ilvl w:val="0"/>
           <w:numId w:val="10"/>
         </w:numPr>
-      </w:pPr>
-      <w:r>
+        <w:rPr>
+          <w:rFonts w:asciiTheme="majorHAnsi" w:hAnsiTheme="majorHAnsi" w:cstheme="majorHAnsi"/>
+        </w:rPr>
+      </w:pPr>
+      <w:r>
+        <w:rPr>
+          <w:rFonts w:asciiTheme="majorHAnsi" w:hAnsiTheme="majorHAnsi" w:cstheme="majorHAnsi"/>
+        </w:rPr>
         <w:t>Application URLs:</w:t>
       </w:r>
-      <w:r>
-        <w:br/>
-        <w:t xml:space="preserve">• Swagger: </w:t>
-      </w:r>
-      <w:hyperlink r:id="rId9" w:history="1">
+    </w:p>
+    <w:p>
+      <w:pPr>
+        <w:pStyle w:val="ListParagraph"/>
+        <w:rPr>
+          <w:rFonts w:asciiTheme="majorHAnsi" w:hAnsiTheme="majorHAnsi" w:cstheme="majorHAnsi"/>
+        </w:rPr>
+      </w:pPr>
+      <w:r>
+        <w:rPr>
+          <w:rFonts w:asciiTheme="majorHAnsi" w:hAnsiTheme="majorHAnsi" w:cstheme="majorHAnsi"/>
+        </w:rPr>
+        <w:t xml:space="preserve">• Base URL: </w:t>
+      </w:r>
+      <w:hyperlink r:id="rId11" w:history="1">
         <w:r>
           <w:rPr>
             <w:rStyle w:val="Hyperlink"/>
+            <w:rFonts w:asciiTheme="majorHAnsi" w:hAnsiTheme="majorHAnsi" w:cstheme="majorHAnsi"/>
           </w:rPr>
-          <w:t>http://localhost:8080/swagger-ui.html</w:t>
+          <w:t>http://localhost:8080</w:t>
         </w:r>
       </w:hyperlink>
     </w:p>
     <w:p>
       <w:pPr>
         <w:pStyle w:val="ListParagraph"/>
-      </w:pPr>
-      <w:r>
+        <w:rPr>
+          <w:rFonts w:asciiTheme="majorHAnsi" w:hAnsiTheme="majorHAnsi" w:cstheme="majorHAnsi"/>
+        </w:rPr>
+      </w:pPr>
+      <w:r>
+        <w:rPr>
+          <w:rFonts w:asciiTheme="majorHAnsi" w:hAnsiTheme="majorHAnsi" w:cstheme="majorHAnsi"/>
+        </w:rPr>
+        <w:br/>
+        <w:t>• Swagger:</w:t>
+      </w:r>
+      <w:r>
+        <w:rPr>
+          <w:rFonts w:asciiTheme="majorHAnsi" w:hAnsiTheme="majorHAnsi" w:cstheme="majorHAnsi"/>
+        </w:rPr>
+        <w:t xml:space="preserve"> </w:t>
+      </w:r>
+      <w:hyperlink r:id="rId12" w:history="1">
+        <w:r>
+          <w:rPr>
+            <w:rStyle w:val="Hyperlink"/>
+            <w:rFonts w:asciiTheme="majorHAnsi" w:hAnsiTheme="majorHAnsi" w:cstheme="majorHAnsi"/>
+          </w:rPr>
+          <w:t>http://localhost:8080/swagger-ui/index.html</w:t>
+        </w:r>
+      </w:hyperlink>
+    </w:p>
+    <w:p>
+      <w:pPr>
+        <w:pStyle w:val="ListParagraph"/>
+        <w:rPr>
+          <w:rFonts w:asciiTheme="majorHAnsi" w:hAnsiTheme="majorHAnsi" w:cstheme="majorHAnsi"/>
+        </w:rPr>
+      </w:pPr>
+    </w:p>
+    <w:p>
+      <w:pPr>
+        <w:pStyle w:val="ListParagraph"/>
+        <w:rPr>
+          <w:rFonts w:asciiTheme="majorHAnsi" w:hAnsiTheme="majorHAnsi" w:cstheme="majorHAnsi"/>
+        </w:rPr>
+      </w:pPr>
+      <w:r>
+        <w:rPr>
+          <w:rFonts w:asciiTheme="majorHAnsi" w:hAnsiTheme="majorHAnsi" w:cstheme="majorHAnsi"/>
+          <w:noProof/>
+        </w:rPr>
         <w:drawing>
           <wp:inline distT="0" distB="0" distL="0" distR="0" wp14:anchorId="7614071C" wp14:editId="1340B84A">
             <wp:extent cx="4648200" cy="3109560"/>
@@ -441,7 +551,7 @@
                     <pic:cNvPicPr/>
                   </pic:nvPicPr>
                   <pic:blipFill>
-                    <a:blip r:embed="rId10"/>
+                    <a:blip r:embed="rId13"/>
                     <a:stretch>
                       <a:fillRect/>
                     </a:stretch>
@@ -465,15 +575,23 @@
     <w:p>
       <w:pPr>
         <w:ind w:left="360"/>
-      </w:pPr>
-      <w:r>
+        <w:rPr>
+          <w:rFonts w:asciiTheme="majorHAnsi" w:hAnsiTheme="majorHAnsi" w:cstheme="majorHAnsi"/>
+        </w:rPr>
+      </w:pPr>
+      <w:r>
+        <w:rPr>
+          <w:rFonts w:asciiTheme="majorHAnsi" w:hAnsiTheme="majorHAnsi" w:cstheme="majorHAnsi"/>
+        </w:rPr>
+        <w:lastRenderedPageBreak/>
         <w:br/>
         <w:t xml:space="preserve">• H2 Console: </w:t>
       </w:r>
-      <w:hyperlink r:id="rId11" w:history="1">
+      <w:hyperlink r:id="rId14" w:history="1">
         <w:r>
           <w:rPr>
             <w:rStyle w:val="Hyperlink"/>
+            <w:rFonts w:asciiTheme="majorHAnsi" w:hAnsiTheme="majorHAnsi" w:cstheme="majorHAnsi"/>
           </w:rPr>
           <w:t>http://localhost:8080/h2</w:t>
         </w:r>
@@ -482,9 +600,15 @@
     <w:p>
       <w:pPr>
         <w:ind w:left="360"/>
-      </w:pPr>
-      <w:r>
-        <w:lastRenderedPageBreak/>
+        <w:rPr>
+          <w:rFonts w:asciiTheme="majorHAnsi" w:hAnsiTheme="majorHAnsi" w:cstheme="majorHAnsi"/>
+        </w:rPr>
+      </w:pPr>
+      <w:r>
+        <w:rPr>
+          <w:rFonts w:asciiTheme="majorHAnsi" w:hAnsiTheme="majorHAnsi" w:cstheme="majorHAnsi"/>
+          <w:noProof/>
+        </w:rPr>
         <w:drawing>
           <wp:inline distT="0" distB="0" distL="0" distR="0" wp14:anchorId="0A63F729" wp14:editId="1CEB9DEE">
             <wp:extent cx="3968750" cy="2751483"/>
@@ -501,7 +625,7 @@
                     <pic:cNvPicPr/>
                   </pic:nvPicPr>
                   <pic:blipFill>
-                    <a:blip r:embed="rId12"/>
+                    <a:blip r:embed="rId15"/>
                     <a:stretch>
                       <a:fillRect/>
                     </a:stretch>
@@ -523,38 +647,55 @@
       </w:r>
     </w:p>
     <w:p>
-      <w:r>
-        <w:t> JDBC URL: jdbc:h</w:t>
-      </w:r>
-      <w:proofErr w:type="gramStart"/>
-      <w:r>
-        <w:t>2:mem</w:t>
-      </w:r>
-      <w:proofErr w:type="gramEnd"/>
-      <w:r>
-        <w:t>:lunchdb</w:t>
+      <w:pPr>
+        <w:rPr>
+          <w:rFonts w:asciiTheme="majorHAnsi" w:hAnsiTheme="majorHAnsi" w:cstheme="majorHAnsi"/>
+        </w:rPr>
+      </w:pPr>
+      <w:r>
+        <w:rPr>
+          <w:rFonts w:asciiTheme="majorHAnsi" w:hAnsiTheme="majorHAnsi" w:cstheme="majorHAnsi"/>
+        </w:rPr>
+        <w:t> JDBC URL: jdbc:h2:mem:lunchdb</w:t>
       </w:r>
     </w:p>
     <w:p>
-      <w:r>
-        <w:t xml:space="preserve"> Username: </w:t>
-      </w:r>
-      <w:proofErr w:type="spellStart"/>
-      <w:r>
-        <w:t>sa</w:t>
-      </w:r>
-      <w:proofErr w:type="spellEnd"/>
-      <w:r>
-        <w:t xml:space="preserve"> </w:t>
+      <w:pPr>
+        <w:rPr>
+          <w:rFonts w:asciiTheme="majorHAnsi" w:hAnsiTheme="majorHAnsi" w:cstheme="majorHAnsi"/>
+        </w:rPr>
+      </w:pPr>
+      <w:r>
+        <w:rPr>
+          <w:rFonts w:asciiTheme="majorHAnsi" w:hAnsiTheme="majorHAnsi" w:cstheme="majorHAnsi"/>
+        </w:rPr>
+        <w:t xml:space="preserve"> Username: sa </w:t>
       </w:r>
     </w:p>
     <w:p>
-      <w:r>
+      <w:pPr>
+        <w:rPr>
+          <w:rFonts w:asciiTheme="majorHAnsi" w:hAnsiTheme="majorHAnsi" w:cstheme="majorHAnsi"/>
+        </w:rPr>
+      </w:pPr>
+      <w:r>
+        <w:rPr>
+          <w:rFonts w:asciiTheme="majorHAnsi" w:hAnsiTheme="majorHAnsi" w:cstheme="majorHAnsi"/>
+        </w:rPr>
         <w:t>Password: (empty)</w:t>
       </w:r>
     </w:p>
     <w:p>
-      <w:r>
+      <w:pPr>
+        <w:rPr>
+          <w:rFonts w:asciiTheme="majorHAnsi" w:hAnsiTheme="majorHAnsi" w:cstheme="majorHAnsi"/>
+        </w:rPr>
+      </w:pPr>
+      <w:r>
+        <w:rPr>
+          <w:rFonts w:asciiTheme="majorHAnsi" w:hAnsiTheme="majorHAnsi" w:cstheme="majorHAnsi"/>
+          <w:noProof/>
+        </w:rPr>
         <w:drawing>
           <wp:inline distT="0" distB="0" distL="0" distR="0" wp14:anchorId="575BFC90" wp14:editId="0773AB86">
             <wp:extent cx="4019550" cy="2450809"/>
@@ -571,7 +712,7 @@
                     <pic:cNvPicPr/>
                   </pic:nvPicPr>
                   <pic:blipFill>
-                    <a:blip r:embed="rId13"/>
+                    <a:blip r:embed="rId16"/>
                     <a:stretch>
                       <a:fillRect/>
                     </a:stretch>
@@ -596,68 +737,102 @@
       <w:pPr>
         <w:pStyle w:val="Heading2"/>
         <w:rPr>
+          <w:rFonts w:cstheme="majorHAnsi"/>
           <w:color w:val="auto"/>
-        </w:rPr>
-      </w:pPr>
-      <w:r>
-        <w:rPr>
+          <w:sz w:val="22"/>
+          <w:szCs w:val="22"/>
+        </w:rPr>
+      </w:pPr>
+      <w:r>
+        <w:rPr>
+          <w:rFonts w:cstheme="majorHAnsi"/>
           <w:color w:val="auto"/>
+          <w:sz w:val="22"/>
+          <w:szCs w:val="22"/>
         </w:rPr>
         <w:t>Database Initialization</w:t>
       </w:r>
     </w:p>
     <w:p>
-      <w:r>
+      <w:pPr>
+        <w:rPr>
+          <w:rFonts w:asciiTheme="majorHAnsi" w:hAnsiTheme="majorHAnsi" w:cstheme="majorHAnsi"/>
+        </w:rPr>
+      </w:pPr>
+      <w:r>
+        <w:rPr>
+          <w:rFonts w:asciiTheme="majorHAnsi" w:hAnsiTheme="majorHAnsi" w:cstheme="majorHAnsi"/>
+        </w:rPr>
         <w:t>• In-memory H2 database</w:t>
       </w:r>
       <w:r>
+        <w:rPr>
+          <w:rFonts w:asciiTheme="majorHAnsi" w:hAnsiTheme="majorHAnsi" w:cstheme="majorHAnsi"/>
+        </w:rPr>
         <w:br/>
         <w:t>• Flyway creates schema on startup</w:t>
       </w:r>
       <w:r>
+        <w:rPr>
+          <w:rFonts w:asciiTheme="majorHAnsi" w:hAnsiTheme="majorHAnsi" w:cstheme="majorHAnsi"/>
+        </w:rPr>
         <w:br/>
         <w:t>• Spring Batch loads predefined users from CSV</w:t>
       </w:r>
       <w:r>
+        <w:rPr>
+          <w:rFonts w:asciiTheme="majorHAnsi" w:hAnsiTheme="majorHAnsi" w:cstheme="majorHAnsi"/>
+        </w:rPr>
         <w:br/>
       </w:r>
       <w:r>
+        <w:rPr>
+          <w:rFonts w:asciiTheme="majorHAnsi" w:hAnsiTheme="majorHAnsi" w:cstheme="majorHAnsi"/>
+        </w:rPr>
         <w:br/>
+      </w:r>
+      <w:r>
+        <w:rPr>
+          <w:rFonts w:asciiTheme="majorHAnsi" w:hAnsiTheme="majorHAnsi" w:cstheme="majorHAnsi"/>
+        </w:rPr>
+        <w:lastRenderedPageBreak/>
         <w:t>Users:</w:t>
       </w:r>
       <w:r>
+        <w:rPr>
+          <w:rFonts w:asciiTheme="majorHAnsi" w:hAnsiTheme="majorHAnsi" w:cstheme="majorHAnsi"/>
+        </w:rPr>
         <w:br/>
-      </w:r>
-      <w:proofErr w:type="spellStart"/>
-      <w:r>
-        <w:t>alice</w:t>
-      </w:r>
-      <w:proofErr w:type="spellEnd"/>
-      <w:r>
-        <w:t xml:space="preserve">, bob, </w:t>
-      </w:r>
-      <w:proofErr w:type="spellStart"/>
-      <w:r>
-        <w:t>charlie</w:t>
-      </w:r>
-      <w:proofErr w:type="spellEnd"/>
-      <w:r>
-        <w:t xml:space="preserve">, </w:t>
-      </w:r>
-      <w:r>
+        <w:t xml:space="preserve">alice, bob, charlie, </w:t>
+      </w:r>
+      <w:r>
+        <w:rPr>
+          <w:rFonts w:asciiTheme="majorHAnsi" w:hAnsiTheme="majorHAnsi" w:cstheme="majorHAnsi"/>
+        </w:rPr>
         <w:t>d</w:t>
       </w:r>
       <w:r>
+        <w:rPr>
+          <w:rFonts w:asciiTheme="majorHAnsi" w:hAnsiTheme="majorHAnsi" w:cstheme="majorHAnsi"/>
+        </w:rPr>
         <w:t>avid</w:t>
       </w:r>
     </w:p>
     <w:p>
-      <w:r>
-        <w:lastRenderedPageBreak/>
+      <w:pPr>
+        <w:rPr>
+          <w:rFonts w:asciiTheme="majorHAnsi" w:hAnsiTheme="majorHAnsi" w:cstheme="majorHAnsi"/>
+        </w:rPr>
+      </w:pPr>
+      <w:r>
+        <w:rPr>
+          <w:rFonts w:asciiTheme="majorHAnsi" w:hAnsiTheme="majorHAnsi" w:cstheme="majorHAnsi"/>
+          <w:noProof/>
+        </w:rPr>
         <w:drawing>
-          <wp:inline distT="0" distB="0" distL="0" distR="0" wp14:anchorId="19531E13" wp14:editId="0D75D437">
-            <wp:extent cx="3782407" cy="2514600"/>
-            <wp:effectExtent l="0" t="0" r="8890" b="0"/>
+          <wp:inline distT="0" distB="0" distL="0" distR="0" wp14:anchorId="19531E13" wp14:editId="53A300C8">
+            <wp:extent cx="3016250" cy="2005248"/>
+            <wp:effectExtent l="0" t="0" r="0" b="0"/>
             <wp:docPr id="1738670602" name="Picture 1" descr="A screenshot of a computer&#10;&#10;AI-generated content may be incorrect."/>
             <wp:cNvGraphicFramePr>
               <a:graphicFrameLocks xmlns:a="http://schemas.openxmlformats.org/drawingml/2006/main" noChangeAspect="1"/>
@@ -670,7 +845,7 @@
                     <pic:cNvPicPr/>
                   </pic:nvPicPr>
                   <pic:blipFill>
-                    <a:blip r:embed="rId14"/>
+                    <a:blip r:embed="rId17"/>
                     <a:stretch>
                       <a:fillRect/>
                     </a:stretch>
@@ -678,7 +853,7 @@
                   <pic:spPr>
                     <a:xfrm>
                       <a:off x="0" y="0"/>
-                      <a:ext cx="3784335" cy="2515882"/>
+                      <a:ext cx="3022044" cy="2009100"/>
                     </a:xfrm>
                     <a:prstGeom prst="rect">
                       <a:avLst/>
@@ -695,7 +870,10 @@
       <w:pPr>
         <w:pStyle w:val="Heading2"/>
         <w:rPr>
+          <w:rFonts w:cstheme="majorHAnsi"/>
           <w:color w:val="auto"/>
+          <w:sz w:val="22"/>
+          <w:szCs w:val="22"/>
         </w:rPr>
       </w:pPr>
     </w:p>
@@ -703,100 +881,134 @@
       <w:pPr>
         <w:pStyle w:val="Heading2"/>
         <w:rPr>
+          <w:rFonts w:cstheme="majorHAnsi"/>
           <w:color w:val="auto"/>
-        </w:rPr>
-      </w:pPr>
-      <w:r>
-        <w:rPr>
+          <w:sz w:val="22"/>
+          <w:szCs w:val="22"/>
+        </w:rPr>
+      </w:pPr>
+      <w:r>
+        <w:rPr>
+          <w:rFonts w:cstheme="majorHAnsi"/>
           <w:color w:val="auto"/>
+          <w:sz w:val="22"/>
+          <w:szCs w:val="22"/>
         </w:rPr>
         <w:t>API Documentation</w:t>
       </w:r>
     </w:p>
     <w:p>
-      <w:r>
+      <w:pPr>
+        <w:rPr>
+          <w:rFonts w:asciiTheme="majorHAnsi" w:hAnsiTheme="majorHAnsi" w:cstheme="majorHAnsi"/>
+        </w:rPr>
+      </w:pPr>
+      <w:r>
+        <w:rPr>
+          <w:rFonts w:asciiTheme="majorHAnsi" w:hAnsiTheme="majorHAnsi" w:cstheme="majorHAnsi"/>
+        </w:rPr>
         <w:t>All APIs are documented via Swagger UI.</w:t>
       </w:r>
-      <w:r>
-        <w:br/>
-      </w:r>
-      <w:r>
+    </w:p>
+    <w:p>
+      <w:pPr>
+        <w:rPr>
+          <w:rFonts w:asciiTheme="majorHAnsi" w:hAnsiTheme="majorHAnsi" w:cstheme="majorHAnsi"/>
+        </w:rPr>
+      </w:pPr>
+      <w:r>
+        <w:rPr>
+          <w:rFonts w:asciiTheme="majorHAnsi" w:hAnsiTheme="majorHAnsi" w:cstheme="majorHAnsi"/>
+        </w:rPr>
         <w:br/>
         <w:t>Endpoints:</w:t>
       </w:r>
       <w:r>
+        <w:rPr>
+          <w:rFonts w:asciiTheme="majorHAnsi" w:hAnsiTheme="majorHAnsi" w:cstheme="majorHAnsi"/>
+        </w:rPr>
         <w:br/>
         <w:t>POST /api/sessions</w:t>
       </w:r>
       <w:r>
+        <w:rPr>
+          <w:rFonts w:asciiTheme="majorHAnsi" w:hAnsiTheme="majorHAnsi" w:cstheme="majorHAnsi"/>
+        </w:rPr>
         <w:br/>
         <w:t>POST /api/sessions/{code}/join</w:t>
       </w:r>
       <w:r>
+        <w:rPr>
+          <w:rFonts w:asciiTheme="majorHAnsi" w:hAnsiTheme="majorHAnsi" w:cstheme="majorHAnsi"/>
+        </w:rPr>
         <w:br/>
         <w:t>POST /api/sessions/{code}/restaurants</w:t>
       </w:r>
       <w:r>
+        <w:rPr>
+          <w:rFonts w:asciiTheme="majorHAnsi" w:hAnsiTheme="majorHAnsi" w:cstheme="majorHAnsi"/>
+        </w:rPr>
         <w:br/>
         <w:t>GET /api/sessions/{code}</w:t>
       </w:r>
       <w:r>
+        <w:rPr>
+          <w:rFonts w:asciiTheme="majorHAnsi" w:hAnsiTheme="majorHAnsi" w:cstheme="majorHAnsi"/>
+        </w:rPr>
         <w:br/>
-        <w:t>POST /</w:t>
-      </w:r>
-      <w:proofErr w:type="spellStart"/>
-      <w:r>
-        <w:t>api</w:t>
-      </w:r>
-      <w:proofErr w:type="spellEnd"/>
-      <w:r>
-        <w:t>/sessions/{code}/end</w:t>
-      </w:r>
-    </w:p>
-    <w:p/>
-    <w:p>
-      <w:r>
-        <w:t>Postman Testing:</w:t>
+        <w:t>POST /api/sessions/{code}/end</w:t>
       </w:r>
     </w:p>
     <w:p>
-      <w:r>
-        <w:t xml:space="preserve">POST </w:t>
-      </w:r>
-      <w:proofErr w:type="spellStart"/>
-      <w:r>
-        <w:t>api</w:t>
-      </w:r>
-      <w:proofErr w:type="spellEnd"/>
-      <w:r>
-        <w:t>/sessions</w:t>
+      <w:pPr>
+        <w:rPr>
+          <w:rFonts w:asciiTheme="majorHAnsi" w:hAnsiTheme="majorHAnsi" w:cstheme="majorHAnsi"/>
+        </w:rPr>
+      </w:pPr>
+      <w:r>
+        <w:rPr>
+          <w:rFonts w:asciiTheme="majorHAnsi" w:hAnsiTheme="majorHAnsi" w:cstheme="majorHAnsi"/>
+        </w:rPr>
+        <w:t>Postman Testing:</w:t>
       </w:r>
     </w:p>
     <w:p>
-      <w:proofErr w:type="gramStart"/>
-      <w:r>
-        <w:t>{  "</w:t>
-      </w:r>
-      <w:proofErr w:type="spellStart"/>
-      <w:proofErr w:type="gramEnd"/>
-      <w:r>
-        <w:t>createdByUsername</w:t>
-      </w:r>
-      <w:proofErr w:type="spellEnd"/>
-      <w:r>
-        <w:t>": "</w:t>
-      </w:r>
-      <w:proofErr w:type="spellStart"/>
-      <w:r>
-        <w:t>david</w:t>
-      </w:r>
-      <w:proofErr w:type="spellEnd"/>
-      <w:r>
-        <w:t>"}</w:t>
+      <w:pPr>
+        <w:rPr>
+          <w:rFonts w:asciiTheme="majorHAnsi" w:hAnsiTheme="majorHAnsi" w:cstheme="majorHAnsi"/>
+        </w:rPr>
+      </w:pPr>
+      <w:r>
+        <w:rPr>
+          <w:rFonts w:asciiTheme="majorHAnsi" w:hAnsiTheme="majorHAnsi" w:cstheme="majorHAnsi"/>
+        </w:rPr>
+        <w:t>POST api/sessions</w:t>
       </w:r>
     </w:p>
     <w:p>
-      <w:r>
+      <w:pPr>
+        <w:rPr>
+          <w:rFonts w:asciiTheme="majorHAnsi" w:hAnsiTheme="majorHAnsi" w:cstheme="majorHAnsi"/>
+        </w:rPr>
+      </w:pPr>
+      <w:r>
+        <w:rPr>
+          <w:rFonts w:asciiTheme="majorHAnsi" w:hAnsiTheme="majorHAnsi" w:cstheme="majorHAnsi"/>
+        </w:rPr>
+        <w:t>{  "createdByUsername": "david"}</w:t>
+      </w:r>
+    </w:p>
+    <w:p>
+      <w:pPr>
+        <w:rPr>
+          <w:rFonts w:asciiTheme="majorHAnsi" w:hAnsiTheme="majorHAnsi" w:cstheme="majorHAnsi"/>
+        </w:rPr>
+      </w:pPr>
+      <w:r>
+        <w:rPr>
+          <w:rFonts w:asciiTheme="majorHAnsi" w:hAnsiTheme="majorHAnsi" w:cstheme="majorHAnsi"/>
+          <w:noProof/>
+        </w:rPr>
         <w:drawing>
           <wp:inline distT="0" distB="0" distL="0" distR="0" wp14:anchorId="58D5C2D4" wp14:editId="2A1BE1AF">
             <wp:extent cx="3149600" cy="2062549"/>
@@ -813,7 +1025,7 @@
                     <pic:cNvPicPr/>
                   </pic:nvPicPr>
                   <pic:blipFill>
-                    <a:blip r:embed="rId15"/>
+                    <a:blip r:embed="rId18"/>
                     <a:stretch>
                       <a:fillRect/>
                     </a:stretch>
@@ -835,41 +1047,139 @@
       </w:r>
     </w:p>
     <w:p>
-      <w:r>
+      <w:pPr>
+        <w:rPr>
+          <w:rFonts w:asciiTheme="majorHAnsi" w:hAnsiTheme="majorHAnsi" w:cstheme="majorHAnsi"/>
+        </w:rPr>
+      </w:pPr>
+      <w:r>
+        <w:rPr>
+          <w:rFonts w:asciiTheme="majorHAnsi" w:hAnsiTheme="majorHAnsi" w:cstheme="majorHAnsi"/>
+        </w:rPr>
         <w:lastRenderedPageBreak/>
-        <w:t xml:space="preserve">POST </w:t>
-      </w:r>
-      <w:proofErr w:type="spellStart"/>
-      <w:r>
-        <w:t>api</w:t>
-      </w:r>
-      <w:proofErr w:type="spellEnd"/>
-      <w:r>
-        <w:t>/sessions/</w:t>
-      </w:r>
-      <w:r>
-        <w:t>2701ADDF</w:t>
-      </w:r>
-      <w:r>
-        <w:t>/join</w:t>
+        <w:t>Negative Test Case:</w:t>
       </w:r>
     </w:p>
     <w:p>
-      <w:proofErr w:type="gramStart"/>
-      <w:r>
-        <w:t>{  "</w:t>
-      </w:r>
-      <w:proofErr w:type="gramEnd"/>
-      <w:r>
-        <w:t>username": "bob"}</w:t>
+      <w:pPr>
+        <w:rPr>
+          <w:rFonts w:asciiTheme="majorHAnsi" w:hAnsiTheme="majorHAnsi" w:cstheme="majorHAnsi"/>
+        </w:rPr>
+      </w:pPr>
+      <w:r>
+        <w:rPr>
+          <w:rFonts w:asciiTheme="majorHAnsi" w:hAnsiTheme="majorHAnsi" w:cstheme="majorHAnsi"/>
+        </w:rPr>
+        <w:t>{  "createdByUsername": "</w:t>
+      </w:r>
+      <w:r>
+        <w:rPr>
+          <w:rFonts w:asciiTheme="majorHAnsi" w:hAnsiTheme="majorHAnsi" w:cstheme="majorHAnsi"/>
+        </w:rPr>
+        <w:t>Therasa</w:t>
+      </w:r>
+      <w:r>
+        <w:rPr>
+          <w:rFonts w:asciiTheme="majorHAnsi" w:hAnsiTheme="majorHAnsi" w:cstheme="majorHAnsi"/>
+        </w:rPr>
+        <w:t>"}</w:t>
       </w:r>
     </w:p>
     <w:p>
-      <w:r>
+      <w:pPr>
+        <w:rPr>
+          <w:rFonts w:asciiTheme="majorHAnsi" w:hAnsiTheme="majorHAnsi" w:cstheme="majorHAnsi"/>
+        </w:rPr>
+      </w:pPr>
+    </w:p>
+    <w:p>
+      <w:pPr>
+        <w:rPr>
+          <w:rFonts w:asciiTheme="majorHAnsi" w:hAnsiTheme="majorHAnsi" w:cstheme="majorHAnsi"/>
+        </w:rPr>
+      </w:pPr>
+      <w:r>
+        <w:rPr>
+          <w:rFonts w:asciiTheme="majorHAnsi" w:hAnsiTheme="majorHAnsi" w:cstheme="majorHAnsi"/>
+        </w:rPr>
         <w:drawing>
-          <wp:inline distT="0" distB="0" distL="0" distR="0" wp14:anchorId="3BE9D61A" wp14:editId="7047C217">
-            <wp:extent cx="5486400" cy="2828925"/>
-            <wp:effectExtent l="0" t="0" r="0" b="9525"/>
+          <wp:inline distT="0" distB="0" distL="0" distR="0" wp14:anchorId="20C5FE3A" wp14:editId="343FCB0F">
+            <wp:extent cx="3441700" cy="1925599"/>
+            <wp:effectExtent l="0" t="0" r="6350" b="0"/>
+            <wp:docPr id="1460418139" name="Picture 1"/>
+            <wp:cNvGraphicFramePr>
+              <a:graphicFrameLocks xmlns:a="http://schemas.openxmlformats.org/drawingml/2006/main" noChangeAspect="1"/>
+            </wp:cNvGraphicFramePr>
+            <a:graphic xmlns:a="http://schemas.openxmlformats.org/drawingml/2006/main">
+              <a:graphicData uri="http://schemas.openxmlformats.org/drawingml/2006/picture">
+                <pic:pic xmlns:pic="http://schemas.openxmlformats.org/drawingml/2006/picture">
+                  <pic:nvPicPr>
+                    <pic:cNvPr id="1460418139" name=""/>
+                    <pic:cNvPicPr/>
+                  </pic:nvPicPr>
+                  <pic:blipFill>
+                    <a:blip r:embed="rId19"/>
+                    <a:stretch>
+                      <a:fillRect/>
+                    </a:stretch>
+                  </pic:blipFill>
+                  <pic:spPr>
+                    <a:xfrm>
+                      <a:off x="0" y="0"/>
+                      <a:ext cx="3451181" cy="1930904"/>
+                    </a:xfrm>
+                    <a:prstGeom prst="rect">
+                      <a:avLst/>
+                    </a:prstGeom>
+                  </pic:spPr>
+                </pic:pic>
+              </a:graphicData>
+            </a:graphic>
+          </wp:inline>
+        </w:drawing>
+      </w:r>
+    </w:p>
+    <w:p>
+      <w:pPr>
+        <w:rPr>
+          <w:rFonts w:asciiTheme="majorHAnsi" w:hAnsiTheme="majorHAnsi" w:cstheme="majorHAnsi"/>
+        </w:rPr>
+      </w:pPr>
+      <w:r>
+        <w:rPr>
+          <w:rFonts w:asciiTheme="majorHAnsi" w:hAnsiTheme="majorHAnsi" w:cstheme="majorHAnsi"/>
+        </w:rPr>
+        <w:t>POST api/sessions/2701ADDF/join</w:t>
+      </w:r>
+    </w:p>
+    <w:p>
+      <w:pPr>
+        <w:rPr>
+          <w:rFonts w:asciiTheme="majorHAnsi" w:hAnsiTheme="majorHAnsi" w:cstheme="majorHAnsi"/>
+        </w:rPr>
+      </w:pPr>
+      <w:r>
+        <w:rPr>
+          <w:rFonts w:asciiTheme="majorHAnsi" w:hAnsiTheme="majorHAnsi" w:cstheme="majorHAnsi"/>
+        </w:rPr>
+        <w:t>{  "username": "bob"}</w:t>
+      </w:r>
+    </w:p>
+    <w:p>
+      <w:pPr>
+        <w:rPr>
+          <w:rFonts w:asciiTheme="majorHAnsi" w:hAnsiTheme="majorHAnsi" w:cstheme="majorHAnsi"/>
+        </w:rPr>
+      </w:pPr>
+      <w:r>
+        <w:rPr>
+          <w:rFonts w:asciiTheme="majorHAnsi" w:hAnsiTheme="majorHAnsi" w:cstheme="majorHAnsi"/>
+          <w:noProof/>
+        </w:rPr>
+        <w:drawing>
+          <wp:inline distT="0" distB="0" distL="0" distR="0" wp14:anchorId="3BE9D61A" wp14:editId="1705818D">
+            <wp:extent cx="3608339" cy="1860550"/>
+            <wp:effectExtent l="0" t="0" r="0" b="6350"/>
             <wp:docPr id="92141442" name="Picture 1" descr="A screenshot of a computer&#10;&#10;AI-generated content may be incorrect."/>
             <wp:cNvGraphicFramePr>
               <a:graphicFrameLocks xmlns:a="http://schemas.openxmlformats.org/drawingml/2006/main" noChangeAspect="1"/>
@@ -882,7 +1192,7 @@
                     <pic:cNvPicPr/>
                   </pic:nvPicPr>
                   <pic:blipFill>
-                    <a:blip r:embed="rId16"/>
+                    <a:blip r:embed="rId20"/>
                     <a:stretch>
                       <a:fillRect/>
                     </a:stretch>
@@ -890,7 +1200,7 @@
                   <pic:spPr>
                     <a:xfrm>
                       <a:off x="0" y="0"/>
-                      <a:ext cx="5486400" cy="2828925"/>
+                      <a:ext cx="3617161" cy="1865099"/>
                     </a:xfrm>
                     <a:prstGeom prst="rect">
                       <a:avLst/>
@@ -904,29 +1214,39 @@
       </w:r>
     </w:p>
     <w:p>
-      <w:proofErr w:type="gramStart"/>
-      <w:r>
-        <w:t>{  "</w:t>
-      </w:r>
-      <w:proofErr w:type="gramEnd"/>
-      <w:r>
-        <w:t>username": "</w:t>
-      </w:r>
-      <w:proofErr w:type="spellStart"/>
-      <w:r>
-        <w:t>alice</w:t>
-      </w:r>
-      <w:proofErr w:type="spellEnd"/>
-      <w:r>
-        <w:t>"}</w:t>
+      <w:pPr>
+        <w:rPr>
+          <w:rFonts w:asciiTheme="majorHAnsi" w:hAnsiTheme="majorHAnsi" w:cstheme="majorHAnsi"/>
+        </w:rPr>
+      </w:pPr>
+      <w:r>
+        <w:rPr>
+          <w:rFonts w:asciiTheme="majorHAnsi" w:hAnsiTheme="majorHAnsi" w:cstheme="majorHAnsi"/>
+        </w:rPr>
+        <w:t>{  "username": "alice"}</w:t>
       </w:r>
     </w:p>
-    <w:p/>
     <w:p>
-      <w:r>
+      <w:pPr>
+        <w:rPr>
+          <w:rFonts w:asciiTheme="majorHAnsi" w:hAnsiTheme="majorHAnsi" w:cstheme="majorHAnsi"/>
+        </w:rPr>
+      </w:pPr>
+    </w:p>
+    <w:p>
+      <w:pPr>
+        <w:rPr>
+          <w:rFonts w:asciiTheme="majorHAnsi" w:hAnsiTheme="majorHAnsi" w:cstheme="majorHAnsi"/>
+        </w:rPr>
+      </w:pPr>
+      <w:r>
+        <w:rPr>
+          <w:rFonts w:asciiTheme="majorHAnsi" w:hAnsiTheme="majorHAnsi" w:cstheme="majorHAnsi"/>
+          <w:noProof/>
+        </w:rPr>
         <w:drawing>
-          <wp:inline distT="0" distB="0" distL="0" distR="0" wp14:anchorId="670769C0" wp14:editId="4F0FF337">
-            <wp:extent cx="4464050" cy="2306943"/>
+          <wp:inline distT="0" distB="0" distL="0" distR="0" wp14:anchorId="670769C0" wp14:editId="1AE0BD6B">
+            <wp:extent cx="3473450" cy="1795018"/>
             <wp:effectExtent l="0" t="0" r="0" b="0"/>
             <wp:docPr id="950017591" name="Picture 1" descr="A screenshot of a computer&#10;&#10;AI-generated content may be incorrect."/>
             <wp:cNvGraphicFramePr>
@@ -940,7 +1260,7 @@
                     <pic:cNvPicPr/>
                   </pic:nvPicPr>
                   <pic:blipFill>
-                    <a:blip r:embed="rId17"/>
+                    <a:blip r:embed="rId21"/>
                     <a:stretch>
                       <a:fillRect/>
                     </a:stretch>
@@ -948,7 +1268,7 @@
                   <pic:spPr>
                     <a:xfrm>
                       <a:off x="0" y="0"/>
-                      <a:ext cx="4477047" cy="2313660"/>
+                      <a:ext cx="3488433" cy="1802761"/>
                     </a:xfrm>
                     <a:prstGeom prst="rect">
                       <a:avLst/>
@@ -962,116 +1282,151 @@
       </w:r>
     </w:p>
     <w:p>
-      <w:r>
-        <w:t>POST /</w:t>
-      </w:r>
-      <w:proofErr w:type="spellStart"/>
-      <w:r>
-        <w:t>api</w:t>
-      </w:r>
-      <w:proofErr w:type="spellEnd"/>
-      <w:r>
-        <w:t>/sessions/</w:t>
-      </w:r>
-      <w:r>
-        <w:t>2701ADDF</w:t>
-      </w:r>
-      <w:r>
-        <w:t>/restaurants</w:t>
-      </w:r>
+      <w:pPr>
+        <w:rPr>
+          <w:rFonts w:asciiTheme="majorHAnsi" w:hAnsiTheme="majorHAnsi" w:cstheme="majorHAnsi"/>
+        </w:rPr>
+      </w:pPr>
     </w:p>
     <w:p>
-      <w:r>
-        <w:t>{</w:t>
+      <w:pPr>
+        <w:rPr>
+          <w:rFonts w:asciiTheme="majorHAnsi" w:hAnsiTheme="majorHAnsi" w:cstheme="majorHAnsi"/>
+        </w:rPr>
+      </w:pPr>
+      <w:r>
+        <w:rPr>
+          <w:rFonts w:asciiTheme="majorHAnsi" w:hAnsiTheme="majorHAnsi" w:cstheme="majorHAnsi"/>
+        </w:rPr>
+        <w:t>POST /api/sessions/2701ADDF/restaurants</w:t>
       </w:r>
     </w:p>
     <w:p>
-      <w:r>
-        <w:t xml:space="preserve">  "username": "</w:t>
-      </w:r>
-      <w:proofErr w:type="spellStart"/>
-      <w:r>
-        <w:t>alice</w:t>
-      </w:r>
-      <w:proofErr w:type="spellEnd"/>
-      <w:r>
-        <w:t>",</w:t>
+      <w:pPr>
+        <w:rPr>
+          <w:rFonts w:asciiTheme="majorHAnsi" w:hAnsiTheme="majorHAnsi" w:cstheme="majorHAnsi"/>
+        </w:rPr>
+      </w:pPr>
+      <w:r>
+        <w:rPr>
+          <w:rFonts w:asciiTheme="majorHAnsi" w:hAnsiTheme="majorHAnsi" w:cstheme="majorHAnsi"/>
+        </w:rPr>
+        <w:t>{</w:t>
       </w:r>
     </w:p>
     <w:p>
-      <w:r>
-        <w:t xml:space="preserve">  "</w:t>
-      </w:r>
-      <w:proofErr w:type="spellStart"/>
-      <w:r>
-        <w:t>restaurantName</w:t>
-      </w:r>
-      <w:proofErr w:type="spellEnd"/>
-      <w:r>
-        <w:t>": "</w:t>
-      </w:r>
-      <w:r>
-        <w:t>Sui Tai</w:t>
-      </w:r>
-      <w:r>
-        <w:t>"</w:t>
+      <w:pPr>
+        <w:rPr>
+          <w:rFonts w:asciiTheme="majorHAnsi" w:hAnsiTheme="majorHAnsi" w:cstheme="majorHAnsi"/>
+        </w:rPr>
+      </w:pPr>
+      <w:r>
+        <w:rPr>
+          <w:rFonts w:asciiTheme="majorHAnsi" w:hAnsiTheme="majorHAnsi" w:cstheme="majorHAnsi"/>
+        </w:rPr>
+        <w:t xml:space="preserve">  "username": "alice",</w:t>
       </w:r>
     </w:p>
     <w:p>
-      <w:r>
-        <w:t>}</w:t>
+      <w:pPr>
+        <w:rPr>
+          <w:rFonts w:asciiTheme="majorHAnsi" w:hAnsiTheme="majorHAnsi" w:cstheme="majorHAnsi"/>
+        </w:rPr>
+      </w:pPr>
+      <w:r>
+        <w:rPr>
+          <w:rFonts w:asciiTheme="majorHAnsi" w:hAnsiTheme="majorHAnsi" w:cstheme="majorHAnsi"/>
+        </w:rPr>
+        <w:t xml:space="preserve">  "restaurantName": "Sui Tai"</w:t>
       </w:r>
     </w:p>
     <w:p>
-      <w:r>
-        <w:lastRenderedPageBreak/>
-        <w:t>{</w:t>
+      <w:pPr>
+        <w:rPr>
+          <w:rFonts w:asciiTheme="majorHAnsi" w:hAnsiTheme="majorHAnsi" w:cstheme="majorHAnsi"/>
+        </w:rPr>
+      </w:pPr>
+      <w:r>
+        <w:rPr>
+          <w:rFonts w:asciiTheme="majorHAnsi" w:hAnsiTheme="majorHAnsi" w:cstheme="majorHAnsi"/>
+        </w:rPr>
+        <w:t>}</w:t>
       </w:r>
     </w:p>
     <w:p>
-      <w:r>
-        <w:t xml:space="preserve">  "username": "</w:t>
-      </w:r>
-      <w:proofErr w:type="spellStart"/>
-      <w:r>
-        <w:t>alice</w:t>
-      </w:r>
-      <w:proofErr w:type="spellEnd"/>
-      <w:r>
-        <w:t>",</w:t>
+      <w:pPr>
+        <w:rPr>
+          <w:rFonts w:asciiTheme="majorHAnsi" w:hAnsiTheme="majorHAnsi" w:cstheme="majorHAnsi"/>
+        </w:rPr>
+      </w:pPr>
+      <w:r>
+        <w:rPr>
+          <w:rFonts w:asciiTheme="majorHAnsi" w:hAnsiTheme="majorHAnsi" w:cstheme="majorHAnsi"/>
+        </w:rPr>
+        <w:t>{</w:t>
       </w:r>
     </w:p>
     <w:p>
-      <w:r>
-        <w:t xml:space="preserve">  "</w:t>
-      </w:r>
-      <w:proofErr w:type="spellStart"/>
-      <w:r>
-        <w:t>restaurantName</w:t>
-      </w:r>
-      <w:proofErr w:type="spellEnd"/>
-      <w:r>
-        <w:t>": "</w:t>
-      </w:r>
-      <w:r>
-        <w:t>Arora Thai</w:t>
-      </w:r>
-      <w:r>
-        <w:t>"</w:t>
+      <w:pPr>
+        <w:rPr>
+          <w:rFonts w:asciiTheme="majorHAnsi" w:hAnsiTheme="majorHAnsi" w:cstheme="majorHAnsi"/>
+        </w:rPr>
+      </w:pPr>
+      <w:r>
+        <w:rPr>
+          <w:rFonts w:asciiTheme="majorHAnsi" w:hAnsiTheme="majorHAnsi" w:cstheme="majorHAnsi"/>
+        </w:rPr>
+        <w:t xml:space="preserve">  "username": "alice",</w:t>
       </w:r>
     </w:p>
     <w:p>
-      <w:r>
+      <w:pPr>
+        <w:rPr>
+          <w:rFonts w:asciiTheme="majorHAnsi" w:hAnsiTheme="majorHAnsi" w:cstheme="majorHAnsi"/>
+        </w:rPr>
+      </w:pPr>
+      <w:r>
+        <w:rPr>
+          <w:rFonts w:asciiTheme="majorHAnsi" w:hAnsiTheme="majorHAnsi" w:cstheme="majorHAnsi"/>
+        </w:rPr>
+        <w:t xml:space="preserve">  "restaurantName": "Arora Thai"</w:t>
+      </w:r>
+    </w:p>
+    <w:p>
+      <w:pPr>
+        <w:rPr>
+          <w:rFonts w:asciiTheme="majorHAnsi" w:hAnsiTheme="majorHAnsi" w:cstheme="majorHAnsi"/>
+        </w:rPr>
+      </w:pPr>
+      <w:r>
+        <w:rPr>
+          <w:rFonts w:asciiTheme="majorHAnsi" w:hAnsiTheme="majorHAnsi" w:cstheme="majorHAnsi"/>
+        </w:rPr>
         <w:t>}</w:t>
       </w:r>
     </w:p>
-    <w:p/>
     <w:p>
-      <w:r>
+      <w:pPr>
+        <w:rPr>
+          <w:rFonts w:asciiTheme="majorHAnsi" w:hAnsiTheme="majorHAnsi" w:cstheme="majorHAnsi"/>
+        </w:rPr>
+      </w:pPr>
+    </w:p>
+    <w:p>
+      <w:pPr>
+        <w:rPr>
+          <w:rFonts w:asciiTheme="majorHAnsi" w:hAnsiTheme="majorHAnsi" w:cstheme="majorHAnsi"/>
+        </w:rPr>
+      </w:pPr>
+      <w:r>
+        <w:rPr>
+          <w:rFonts w:asciiTheme="majorHAnsi" w:hAnsiTheme="majorHAnsi" w:cstheme="majorHAnsi"/>
+          <w:noProof/>
+        </w:rPr>
         <w:drawing>
-          <wp:inline distT="0" distB="0" distL="0" distR="0" wp14:anchorId="5E770ADB" wp14:editId="37678C3A">
-            <wp:extent cx="3009900" cy="1710835"/>
-            <wp:effectExtent l="0" t="0" r="0" b="3810"/>
+          <wp:inline distT="0" distB="0" distL="0" distR="0" wp14:anchorId="5E770ADB" wp14:editId="686E5836">
+            <wp:extent cx="2826431" cy="1606550"/>
+            <wp:effectExtent l="0" t="0" r="0" b="0"/>
             <wp:docPr id="1187495050" name="Picture 1" descr="A screenshot of a computer&#10;&#10;AI-generated content may be incorrect."/>
             <wp:cNvGraphicFramePr>
               <a:graphicFrameLocks xmlns:a="http://schemas.openxmlformats.org/drawingml/2006/main" noChangeAspect="1"/>
@@ -1084,7 +1439,7 @@
                     <pic:cNvPicPr/>
                   </pic:nvPicPr>
                   <pic:blipFill>
-                    <a:blip r:embed="rId18"/>
+                    <a:blip r:embed="rId22"/>
                     <a:stretch>
                       <a:fillRect/>
                     </a:stretch>
@@ -1092,7 +1447,7 @@
                   <pic:spPr>
                     <a:xfrm>
                       <a:off x="0" y="0"/>
-                      <a:ext cx="3019588" cy="1716341"/>
+                      <a:ext cx="2838689" cy="1613518"/>
                     </a:xfrm>
                     <a:prstGeom prst="rect">
                       <a:avLst/>
@@ -1106,48 +1461,76 @@
       </w:r>
     </w:p>
     <w:p>
-      <w:r>
+      <w:pPr>
+        <w:rPr>
+          <w:rFonts w:asciiTheme="majorHAnsi" w:hAnsiTheme="majorHAnsi" w:cstheme="majorHAnsi"/>
+        </w:rPr>
+      </w:pPr>
+      <w:r>
+        <w:rPr>
+          <w:rFonts w:asciiTheme="majorHAnsi" w:hAnsiTheme="majorHAnsi" w:cstheme="majorHAnsi"/>
+        </w:rPr>
         <w:t>{</w:t>
       </w:r>
     </w:p>
     <w:p>
-      <w:r>
-        <w:t xml:space="preserve">  "username": "</w:t>
-      </w:r>
-      <w:r>
-        <w:t>bob</w:t>
-      </w:r>
-      <w:r>
-        <w:t>",</w:t>
+      <w:pPr>
+        <w:rPr>
+          <w:rFonts w:asciiTheme="majorHAnsi" w:hAnsiTheme="majorHAnsi" w:cstheme="majorHAnsi"/>
+        </w:rPr>
+      </w:pPr>
+      <w:r>
+        <w:rPr>
+          <w:rFonts w:asciiTheme="majorHAnsi" w:hAnsiTheme="majorHAnsi" w:cstheme="majorHAnsi"/>
+        </w:rPr>
+        <w:t xml:space="preserve">  "username": "bob",</w:t>
       </w:r>
     </w:p>
     <w:p>
-      <w:r>
-        <w:t xml:space="preserve">  "</w:t>
-      </w:r>
-      <w:proofErr w:type="spellStart"/>
-      <w:r>
-        <w:t>restaurantName</w:t>
-      </w:r>
-      <w:proofErr w:type="spellEnd"/>
-      <w:r>
-        <w:t>": "</w:t>
-      </w:r>
-      <w:r>
-        <w:t>Din Tai Fung</w:t>
-      </w:r>
-      <w:r>
-        <w:t>"</w:t>
+      <w:pPr>
+        <w:rPr>
+          <w:rFonts w:asciiTheme="majorHAnsi" w:hAnsiTheme="majorHAnsi" w:cstheme="majorHAnsi"/>
+        </w:rPr>
+      </w:pPr>
+      <w:r>
+        <w:rPr>
+          <w:rFonts w:asciiTheme="majorHAnsi" w:hAnsiTheme="majorHAnsi" w:cstheme="majorHAnsi"/>
+        </w:rPr>
+        <w:t xml:space="preserve">  "restaurantName": "Din Tai Fung"</w:t>
       </w:r>
     </w:p>
     <w:p>
-      <w:r>
+      <w:pPr>
+        <w:rPr>
+          <w:rFonts w:asciiTheme="majorHAnsi" w:hAnsiTheme="majorHAnsi" w:cstheme="majorHAnsi"/>
+        </w:rPr>
+      </w:pPr>
+      <w:r>
+        <w:rPr>
+          <w:rFonts w:asciiTheme="majorHAnsi" w:hAnsiTheme="majorHAnsi" w:cstheme="majorHAnsi"/>
+        </w:rPr>
         <w:t>}</w:t>
       </w:r>
     </w:p>
-    <w:p/>
     <w:p>
-      <w:r>
+      <w:pPr>
+        <w:rPr>
+          <w:rFonts w:asciiTheme="majorHAnsi" w:hAnsiTheme="majorHAnsi" w:cstheme="majorHAnsi"/>
+        </w:rPr>
+      </w:pPr>
+    </w:p>
+    <w:p>
+      <w:pPr>
+        <w:rPr>
+          <w:rFonts w:asciiTheme="majorHAnsi" w:hAnsiTheme="majorHAnsi" w:cstheme="majorHAnsi"/>
+        </w:rPr>
+      </w:pPr>
+      <w:r>
+        <w:rPr>
+          <w:rFonts w:asciiTheme="majorHAnsi" w:hAnsiTheme="majorHAnsi" w:cstheme="majorHAnsi"/>
+          <w:noProof/>
+        </w:rPr>
+        <w:lastRenderedPageBreak/>
         <w:drawing>
           <wp:inline distT="0" distB="0" distL="0" distR="0" wp14:anchorId="416E6FD5" wp14:editId="3D147BC8">
             <wp:extent cx="2927350" cy="1690341"/>
@@ -1164,7 +1547,7 @@
                     <pic:cNvPicPr/>
                   </pic:nvPicPr>
                   <pic:blipFill>
-                    <a:blip r:embed="rId19"/>
+                    <a:blip r:embed="rId23"/>
                     <a:stretch>
                       <a:fillRect/>
                     </a:stretch>
@@ -1186,57 +1569,78 @@
       </w:r>
     </w:p>
     <w:p>
-      <w:r>
+      <w:pPr>
+        <w:rPr>
+          <w:rFonts w:asciiTheme="majorHAnsi" w:hAnsiTheme="majorHAnsi" w:cstheme="majorHAnsi"/>
+        </w:rPr>
+      </w:pPr>
+      <w:r>
+        <w:rPr>
+          <w:rFonts w:asciiTheme="majorHAnsi" w:hAnsiTheme="majorHAnsi" w:cstheme="majorHAnsi"/>
+        </w:rPr>
         <w:t>{</w:t>
       </w:r>
     </w:p>
     <w:p>
-      <w:r>
-        <w:t xml:space="preserve">  "username": "</w:t>
-      </w:r>
-      <w:proofErr w:type="spellStart"/>
-      <w:r>
-        <w:t>david</w:t>
-      </w:r>
-      <w:proofErr w:type="spellEnd"/>
-      <w:r>
-        <w:t>",</w:t>
+      <w:pPr>
+        <w:rPr>
+          <w:rFonts w:asciiTheme="majorHAnsi" w:hAnsiTheme="majorHAnsi" w:cstheme="majorHAnsi"/>
+        </w:rPr>
+      </w:pPr>
+      <w:r>
+        <w:rPr>
+          <w:rFonts w:asciiTheme="majorHAnsi" w:hAnsiTheme="majorHAnsi" w:cstheme="majorHAnsi"/>
+        </w:rPr>
+        <w:t xml:space="preserve">  "username": "david",</w:t>
       </w:r>
     </w:p>
     <w:p>
-      <w:r>
-        <w:t xml:space="preserve">  "</w:t>
-      </w:r>
-      <w:proofErr w:type="spellStart"/>
-      <w:r>
-        <w:t>restaurantName</w:t>
-      </w:r>
-      <w:proofErr w:type="spellEnd"/>
-      <w:r>
-        <w:t>": "</w:t>
-      </w:r>
-      <w:r>
-        <w:t>Mala Hotpot</w:t>
-      </w:r>
-      <w:r>
-        <w:t>"</w:t>
+      <w:pPr>
+        <w:rPr>
+          <w:rFonts w:asciiTheme="majorHAnsi" w:hAnsiTheme="majorHAnsi" w:cstheme="majorHAnsi"/>
+        </w:rPr>
+      </w:pPr>
+      <w:r>
+        <w:rPr>
+          <w:rFonts w:asciiTheme="majorHAnsi" w:hAnsiTheme="majorHAnsi" w:cstheme="majorHAnsi"/>
+        </w:rPr>
+        <w:t xml:space="preserve">  "restaurantName": "Mala Hotpot"</w:t>
       </w:r>
     </w:p>
     <w:p>
-      <w:r>
+      <w:pPr>
+        <w:rPr>
+          <w:rFonts w:asciiTheme="majorHAnsi" w:hAnsiTheme="majorHAnsi" w:cstheme="majorHAnsi"/>
+        </w:rPr>
+      </w:pPr>
+      <w:r>
+        <w:rPr>
+          <w:rFonts w:asciiTheme="majorHAnsi" w:hAnsiTheme="majorHAnsi" w:cstheme="majorHAnsi"/>
+        </w:rPr>
         <w:t>}</w:t>
       </w:r>
     </w:p>
     <w:p>
-      <w:r>
-        <w:lastRenderedPageBreak/>
+      <w:pPr>
+        <w:rPr>
+          <w:rFonts w:asciiTheme="majorHAnsi" w:hAnsiTheme="majorHAnsi" w:cstheme="majorHAnsi"/>
+        </w:rPr>
+      </w:pPr>
+      <w:r>
+        <w:rPr>
+          <w:rFonts w:asciiTheme="majorHAnsi" w:hAnsiTheme="majorHAnsi" w:cstheme="majorHAnsi"/>
+        </w:rPr>
         <w:br/>
       </w:r>
       <w:r>
+        <w:rPr>
+          <w:rFonts w:asciiTheme="majorHAnsi" w:hAnsiTheme="majorHAnsi" w:cstheme="majorHAnsi"/>
+          <w:noProof/>
+        </w:rPr>
         <w:drawing>
-          <wp:inline distT="0" distB="0" distL="0" distR="0" wp14:anchorId="6D20B289" wp14:editId="509B6969">
-            <wp:extent cx="3956050" cy="2450095"/>
-            <wp:effectExtent l="0" t="0" r="6350" b="7620"/>
+          <wp:inline distT="0" distB="0" distL="0" distR="0" wp14:anchorId="6D20B289" wp14:editId="2883560C">
+            <wp:extent cx="3587750" cy="2221996"/>
+            <wp:effectExtent l="0" t="0" r="0" b="6985"/>
             <wp:docPr id="2139074602" name="Picture 1" descr="A screenshot of a computer&#10;&#10;AI-generated content may be incorrect."/>
             <wp:cNvGraphicFramePr>
               <a:graphicFrameLocks xmlns:a="http://schemas.openxmlformats.org/drawingml/2006/main" noChangeAspect="1"/>
@@ -1249,7 +1653,7 @@
                     <pic:cNvPicPr/>
                   </pic:nvPicPr>
                   <pic:blipFill>
-                    <a:blip r:embed="rId20"/>
+                    <a:blip r:embed="rId24"/>
                     <a:stretch>
                       <a:fillRect/>
                     </a:stretch>
@@ -1257,7 +1661,7 @@
                   <pic:spPr>
                     <a:xfrm>
                       <a:off x="0" y="0"/>
-                      <a:ext cx="3961301" cy="2453347"/>
+                      <a:ext cx="3596886" cy="2227654"/>
                     </a:xfrm>
                     <a:prstGeom prst="rect">
                       <a:avLst/>
@@ -1271,26 +1675,32 @@
       </w:r>
     </w:p>
     <w:p>
-      <w:r>
-        <w:t>GET /</w:t>
-      </w:r>
-      <w:proofErr w:type="spellStart"/>
-      <w:r>
-        <w:t>api</w:t>
-      </w:r>
-      <w:proofErr w:type="spellEnd"/>
-      <w:r>
-        <w:t>/sessions/</w:t>
-      </w:r>
-      <w:r>
-        <w:t>2701ADDF</w:t>
+      <w:pPr>
+        <w:rPr>
+          <w:rFonts w:asciiTheme="majorHAnsi" w:hAnsiTheme="majorHAnsi" w:cstheme="majorHAnsi"/>
+        </w:rPr>
+      </w:pPr>
+      <w:r>
+        <w:rPr>
+          <w:rFonts w:asciiTheme="majorHAnsi" w:hAnsiTheme="majorHAnsi" w:cstheme="majorHAnsi"/>
+        </w:rPr>
+        <w:t>GET /api/sessions/2701ADDF</w:t>
       </w:r>
     </w:p>
     <w:p>
-      <w:r>
+      <w:pPr>
+        <w:rPr>
+          <w:rFonts w:asciiTheme="majorHAnsi" w:hAnsiTheme="majorHAnsi" w:cstheme="majorHAnsi"/>
+        </w:rPr>
+      </w:pPr>
+      <w:r>
+        <w:rPr>
+          <w:rFonts w:asciiTheme="majorHAnsi" w:hAnsiTheme="majorHAnsi" w:cstheme="majorHAnsi"/>
+          <w:noProof/>
+        </w:rPr>
         <w:drawing>
-          <wp:inline distT="0" distB="0" distL="0" distR="0" wp14:anchorId="4805A7B1" wp14:editId="2396CB4A">
-            <wp:extent cx="3092450" cy="2267439"/>
+          <wp:inline distT="0" distB="0" distL="0" distR="0" wp14:anchorId="4805A7B1" wp14:editId="35A834F8">
+            <wp:extent cx="2686050" cy="1969459"/>
             <wp:effectExtent l="0" t="0" r="0" b="0"/>
             <wp:docPr id="1606850353" name="Picture 1" descr="A screenshot of a computer&#10;&#10;AI-generated content may be incorrect."/>
             <wp:cNvGraphicFramePr>
@@ -1304,7 +1714,7 @@
                     <pic:cNvPicPr/>
                   </pic:nvPicPr>
                   <pic:blipFill>
-                    <a:blip r:embed="rId21"/>
+                    <a:blip r:embed="rId25"/>
                     <a:stretch>
                       <a:fillRect/>
                     </a:stretch>
@@ -1312,7 +1722,7 @@
                   <pic:spPr>
                     <a:xfrm>
                       <a:off x="0" y="0"/>
-                      <a:ext cx="3098269" cy="2271706"/>
+                      <a:ext cx="2695532" cy="1976411"/>
                     </a:xfrm>
                     <a:prstGeom prst="rect">
                       <a:avLst/>
@@ -1326,26 +1736,23 @@
       </w:r>
     </w:p>
     <w:p>
-      <w:r>
-        <w:t>POST /</w:t>
-      </w:r>
-      <w:proofErr w:type="spellStart"/>
-      <w:r>
-        <w:t>api</w:t>
-      </w:r>
-      <w:proofErr w:type="spellEnd"/>
-      <w:r>
-        <w:t>/sessions/</w:t>
-      </w:r>
-      <w:r>
-        <w:t>2701ADDF</w:t>
-      </w:r>
-      <w:r>
-        <w:t>/end</w:t>
-      </w:r>
-    </w:p>
-    <w:p>
-      <w:r>
+      <w:pPr>
+        <w:rPr>
+          <w:rFonts w:asciiTheme="majorHAnsi" w:hAnsiTheme="majorHAnsi" w:cstheme="majorHAnsi"/>
+        </w:rPr>
+      </w:pPr>
+      <w:r>
+        <w:rPr>
+          <w:rFonts w:asciiTheme="majorHAnsi" w:hAnsiTheme="majorHAnsi" w:cstheme="majorHAnsi"/>
+        </w:rPr>
+        <w:lastRenderedPageBreak/>
+        <w:t>POST /api/sessions/2701ADDF/end?by=david</w:t>
+      </w:r>
+      <w:r>
+        <w:rPr>
+          <w:rFonts w:asciiTheme="majorHAnsi" w:hAnsiTheme="majorHAnsi" w:cstheme="majorHAnsi"/>
+          <w:noProof/>
+        </w:rPr>
         <w:drawing>
           <wp:inline distT="0" distB="0" distL="0" distR="0" wp14:anchorId="34552E93" wp14:editId="08DB4BBD">
             <wp:extent cx="3362864" cy="2381250"/>
@@ -1362,7 +1769,7 @@
                     <pic:cNvPicPr/>
                   </pic:nvPicPr>
                   <pic:blipFill>
-                    <a:blip r:embed="rId22"/>
+                    <a:blip r:embed="rId26"/>
                     <a:stretch>
                       <a:fillRect/>
                     </a:stretch>
@@ -1386,6 +1793,7 @@
     <w:p>
       <w:pPr>
         <w:rPr>
+          <w:rFonts w:asciiTheme="majorHAnsi" w:hAnsiTheme="majorHAnsi" w:cstheme="majorHAnsi"/>
           <w:b/>
           <w:bCs/>
         </w:rPr>
@@ -1394,28 +1802,24 @@
     <w:p>
       <w:pPr>
         <w:rPr>
+          <w:rFonts w:asciiTheme="majorHAnsi" w:hAnsiTheme="majorHAnsi" w:cstheme="majorHAnsi"/>
           <w:b/>
           <w:bCs/>
         </w:rPr>
       </w:pPr>
       <w:r>
         <w:rPr>
+          <w:rFonts w:asciiTheme="majorHAnsi" w:hAnsiTheme="majorHAnsi" w:cstheme="majorHAnsi"/>
           <w:b/>
           <w:bCs/>
         </w:rPr>
-        <w:t>Database Verification</w:t>
-      </w:r>
-      <w:r>
-        <w:rPr>
-          <w:b/>
-          <w:bCs/>
-        </w:rPr>
-        <w:t>:</w:t>
+        <w:t>Database Verification:</w:t>
       </w:r>
     </w:p>
     <w:p>
       <w:pPr>
         <w:rPr>
+          <w:rFonts w:asciiTheme="majorHAnsi" w:hAnsiTheme="majorHAnsi" w:cstheme="majorHAnsi"/>
           <w:b/>
           <w:bCs/>
           <w:lang w:val="en-SG"/>
@@ -1423,6 +1827,7 @@
       </w:pPr>
       <w:r>
         <w:rPr>
+          <w:rFonts w:asciiTheme="majorHAnsi" w:hAnsiTheme="majorHAnsi" w:cstheme="majorHAnsi"/>
           <w:b/>
           <w:bCs/>
           <w:lang w:val="en-SG"/>
@@ -1433,11 +1838,13 @@
     <w:p>
       <w:pPr>
         <w:rPr>
+          <w:rFonts w:asciiTheme="majorHAnsi" w:hAnsiTheme="majorHAnsi" w:cstheme="majorHAnsi"/>
           <w:lang w:val="en-SG"/>
         </w:rPr>
       </w:pPr>
       <w:r>
         <w:rPr>
+          <w:rFonts w:asciiTheme="majorHAnsi" w:hAnsiTheme="majorHAnsi" w:cstheme="majorHAnsi"/>
           <w:lang w:val="en-SG"/>
         </w:rPr>
         <w:t>SELECT * FROM USER_ACCOUNT ORDER BY ID;</w:t>
@@ -1446,11 +1853,14 @@
     <w:p>
       <w:pPr>
         <w:rPr>
+          <w:rFonts w:asciiTheme="majorHAnsi" w:hAnsiTheme="majorHAnsi" w:cstheme="majorHAnsi"/>
           <w:lang w:val="en-SG"/>
         </w:rPr>
       </w:pPr>
       <w:r>
         <w:rPr>
+          <w:rFonts w:asciiTheme="majorHAnsi" w:hAnsiTheme="majorHAnsi" w:cstheme="majorHAnsi"/>
+          <w:noProof/>
           <w:lang w:val="en-SG"/>
         </w:rPr>
         <w:drawing>
@@ -1469,7 +1879,7 @@
                     <pic:cNvPicPr/>
                   </pic:nvPicPr>
                   <pic:blipFill>
-                    <a:blip r:embed="rId23"/>
+                    <a:blip r:embed="rId27"/>
                     <a:stretch>
                       <a:fillRect/>
                     </a:stretch>
@@ -1493,6 +1903,7 @@
     <w:p>
       <w:pPr>
         <w:rPr>
+          <w:rFonts w:asciiTheme="majorHAnsi" w:hAnsiTheme="majorHAnsi" w:cstheme="majorHAnsi"/>
           <w:b/>
           <w:bCs/>
           <w:lang w:val="en-SG"/>
@@ -1500,6 +1911,7 @@
       </w:pPr>
       <w:r>
         <w:rPr>
+          <w:rFonts w:asciiTheme="majorHAnsi" w:hAnsiTheme="majorHAnsi" w:cstheme="majorHAnsi"/>
           <w:b/>
           <w:bCs/>
           <w:lang w:val="en-SG"/>
@@ -1510,11 +1922,13 @@
     <w:p>
       <w:pPr>
         <w:rPr>
+          <w:rFonts w:asciiTheme="majorHAnsi" w:hAnsiTheme="majorHAnsi" w:cstheme="majorHAnsi"/>
           <w:lang w:val="en-SG"/>
         </w:rPr>
       </w:pPr>
       <w:r>
         <w:rPr>
+          <w:rFonts w:asciiTheme="majorHAnsi" w:hAnsiTheme="majorHAnsi" w:cstheme="majorHAnsi"/>
           <w:lang w:val="en-SG"/>
         </w:rPr>
         <w:t>SELECT CODE, STATUS, CREATED_AT, ENDED_AT, PICKED_RESTAURANT</w:t>
@@ -1523,6 +1937,7 @@
     <w:p>
       <w:pPr>
         <w:rPr>
+          <w:rFonts w:asciiTheme="majorHAnsi" w:hAnsiTheme="majorHAnsi" w:cstheme="majorHAnsi"/>
           <w:b/>
           <w:bCs/>
           <w:lang w:val="en-SG"/>
@@ -1530,6 +1945,7 @@
       </w:pPr>
       <w:r>
         <w:rPr>
+          <w:rFonts w:asciiTheme="majorHAnsi" w:hAnsiTheme="majorHAnsi" w:cstheme="majorHAnsi"/>
           <w:lang w:val="en-SG"/>
         </w:rPr>
         <w:t>FROM LUNCH_SESSION;</w:t>
@@ -1538,6 +1954,7 @@
     <w:p>
       <w:pPr>
         <w:rPr>
+          <w:rFonts w:asciiTheme="majorHAnsi" w:hAnsiTheme="majorHAnsi" w:cstheme="majorHAnsi"/>
           <w:b/>
           <w:bCs/>
           <w:lang w:val="en-SG"/>
@@ -1545,10 +1962,13 @@
       </w:pPr>
       <w:r>
         <w:rPr>
+          <w:rFonts w:asciiTheme="majorHAnsi" w:hAnsiTheme="majorHAnsi" w:cstheme="majorHAnsi"/>
           <w:b/>
           <w:bCs/>
+          <w:noProof/>
           <w:lang w:val="en-SG"/>
         </w:rPr>
+        <w:lastRenderedPageBreak/>
         <w:drawing>
           <wp:inline distT="0" distB="0" distL="0" distR="0" wp14:anchorId="76B5784E" wp14:editId="62C319FA">
             <wp:extent cx="3517900" cy="1826133"/>
@@ -1565,7 +1985,7 @@
                     <pic:cNvPicPr/>
                   </pic:nvPicPr>
                   <pic:blipFill>
-                    <a:blip r:embed="rId24"/>
+                    <a:blip r:embed="rId28"/>
                     <a:stretch>
                       <a:fillRect/>
                     </a:stretch>
@@ -1589,6 +2009,7 @@
     <w:p>
       <w:pPr>
         <w:rPr>
+          <w:rFonts w:asciiTheme="majorHAnsi" w:hAnsiTheme="majorHAnsi" w:cstheme="majorHAnsi"/>
           <w:b/>
           <w:bCs/>
           <w:lang w:val="en-SG"/>
@@ -1596,6 +2017,7 @@
       </w:pPr>
       <w:r>
         <w:rPr>
+          <w:rFonts w:asciiTheme="majorHAnsi" w:hAnsiTheme="majorHAnsi" w:cstheme="majorHAnsi"/>
           <w:b/>
           <w:bCs/>
           <w:lang w:val="en-SG"/>
@@ -1606,56 +2028,28 @@
     <w:p>
       <w:pPr>
         <w:rPr>
+          <w:rFonts w:asciiTheme="majorHAnsi" w:hAnsiTheme="majorHAnsi" w:cstheme="majorHAnsi"/>
           <w:lang w:val="en-SG"/>
         </w:rPr>
       </w:pPr>
       <w:r>
         <w:rPr>
+          <w:rFonts w:asciiTheme="majorHAnsi" w:hAnsiTheme="majorHAnsi" w:cstheme="majorHAnsi"/>
           <w:lang w:val="en-SG"/>
         </w:rPr>
-        <w:t xml:space="preserve">SELECT </w:t>
-      </w:r>
-      <w:proofErr w:type="spellStart"/>
-      <w:proofErr w:type="gramStart"/>
-      <w:r>
-        <w:rPr>
-          <w:lang w:val="en-SG"/>
-        </w:rPr>
-        <w:t>s.CODE</w:t>
-      </w:r>
-      <w:proofErr w:type="spellEnd"/>
-      <w:proofErr w:type="gramEnd"/>
-      <w:r>
-        <w:rPr>
-          <w:lang w:val="en-SG"/>
-        </w:rPr>
-        <w:t xml:space="preserve">, </w:t>
-      </w:r>
-      <w:proofErr w:type="spellStart"/>
-      <w:proofErr w:type="gramStart"/>
-      <w:r>
-        <w:rPr>
-          <w:lang w:val="en-SG"/>
-        </w:rPr>
-        <w:t>u.USERNAME</w:t>
-      </w:r>
-      <w:proofErr w:type="spellEnd"/>
-      <w:proofErr w:type="gramEnd"/>
-      <w:r>
-        <w:rPr>
-          <w:lang w:val="en-SG"/>
-        </w:rPr>
-        <w:t xml:space="preserve"> AS CREATED_BY</w:t>
+        <w:t>SELECT s.CODE, u.USERNAME AS CREATED_BY</w:t>
       </w:r>
     </w:p>
     <w:p>
       <w:pPr>
         <w:rPr>
+          <w:rFonts w:asciiTheme="majorHAnsi" w:hAnsiTheme="majorHAnsi" w:cstheme="majorHAnsi"/>
           <w:lang w:val="en-SG"/>
         </w:rPr>
       </w:pPr>
       <w:r>
         <w:rPr>
+          <w:rFonts w:asciiTheme="majorHAnsi" w:hAnsiTheme="majorHAnsi" w:cstheme="majorHAnsi"/>
           <w:lang w:val="en-SG"/>
         </w:rPr>
         <w:t>FROM LUNCH_SESSION s</w:t>
@@ -1664,49 +2058,31 @@
     <w:p>
       <w:pPr>
         <w:rPr>
+          <w:rFonts w:asciiTheme="majorHAnsi" w:hAnsiTheme="majorHAnsi" w:cstheme="majorHAnsi"/>
           <w:lang w:val="en-SG"/>
         </w:rPr>
       </w:pPr>
       <w:r>
         <w:rPr>
+          <w:rFonts w:asciiTheme="majorHAnsi" w:hAnsiTheme="majorHAnsi" w:cstheme="majorHAnsi"/>
           <w:lang w:val="en-SG"/>
         </w:rPr>
-        <w:t xml:space="preserve">JOIN USER_ACCOUNT u ON u.ID = </w:t>
-      </w:r>
-      <w:proofErr w:type="spellStart"/>
-      <w:proofErr w:type="gramStart"/>
-      <w:r>
-        <w:rPr>
-          <w:lang w:val="en-SG"/>
-        </w:rPr>
-        <w:t>s.CREATED</w:t>
-      </w:r>
-      <w:proofErr w:type="gramEnd"/>
-      <w:r>
-        <w:rPr>
-          <w:lang w:val="en-SG"/>
-        </w:rPr>
-        <w:t>_BY</w:t>
-      </w:r>
-      <w:proofErr w:type="spellEnd"/>
-      <w:r>
-        <w:rPr>
-          <w:lang w:val="en-SG"/>
-        </w:rPr>
-        <w:t>;</w:t>
+        <w:t>JOIN USER_ACCOUNT u ON u.ID = s.CREATED_BY;</w:t>
       </w:r>
     </w:p>
     <w:p>
       <w:pPr>
         <w:rPr>
+          <w:rFonts w:asciiTheme="majorHAnsi" w:hAnsiTheme="majorHAnsi" w:cstheme="majorHAnsi"/>
           <w:lang w:val="en-SG"/>
         </w:rPr>
       </w:pPr>
       <w:r>
         <w:rPr>
+          <w:rFonts w:asciiTheme="majorHAnsi" w:hAnsiTheme="majorHAnsi" w:cstheme="majorHAnsi"/>
+          <w:noProof/>
           <w:lang w:val="en-SG"/>
         </w:rPr>
-        <w:lastRenderedPageBreak/>
         <w:drawing>
           <wp:inline distT="0" distB="0" distL="0" distR="0" wp14:anchorId="35E91BBE" wp14:editId="2CC5134C">
             <wp:extent cx="3835597" cy="2235315"/>
@@ -1723,7 +2099,7 @@
                     <pic:cNvPicPr/>
                   </pic:nvPicPr>
                   <pic:blipFill>
-                    <a:blip r:embed="rId25"/>
+                    <a:blip r:embed="rId29"/>
                     <a:stretch>
                       <a:fillRect/>
                     </a:stretch>
@@ -1747,6 +2123,7 @@
     <w:p>
       <w:pPr>
         <w:rPr>
+          <w:rFonts w:asciiTheme="majorHAnsi" w:hAnsiTheme="majorHAnsi" w:cstheme="majorHAnsi"/>
           <w:b/>
           <w:bCs/>
           <w:lang w:val="en-SG"/>
@@ -1754,6 +2131,7 @@
       </w:pPr>
       <w:r>
         <w:rPr>
+          <w:rFonts w:asciiTheme="majorHAnsi" w:hAnsiTheme="majorHAnsi" w:cstheme="majorHAnsi"/>
           <w:b/>
           <w:bCs/>
           <w:lang w:val="en-SG"/>
@@ -1764,173 +2142,77 @@
     <w:p>
       <w:pPr>
         <w:rPr>
+          <w:rFonts w:asciiTheme="majorHAnsi" w:hAnsiTheme="majorHAnsi" w:cstheme="majorHAnsi"/>
           <w:lang w:val="en-SG"/>
         </w:rPr>
       </w:pPr>
       <w:r>
         <w:rPr>
+          <w:rFonts w:asciiTheme="majorHAnsi" w:hAnsiTheme="majorHAnsi" w:cstheme="majorHAnsi"/>
           <w:lang w:val="en-SG"/>
         </w:rPr>
-        <w:t xml:space="preserve">SELECT </w:t>
-      </w:r>
-      <w:proofErr w:type="spellStart"/>
-      <w:proofErr w:type="gramStart"/>
-      <w:r>
-        <w:rPr>
-          <w:lang w:val="en-SG"/>
-        </w:rPr>
-        <w:t>s.CODE</w:t>
-      </w:r>
-      <w:proofErr w:type="spellEnd"/>
-      <w:proofErr w:type="gramEnd"/>
-      <w:r>
-        <w:rPr>
-          <w:lang w:val="en-SG"/>
-        </w:rPr>
-        <w:t xml:space="preserve">, </w:t>
-      </w:r>
-      <w:proofErr w:type="spellStart"/>
-      <w:proofErr w:type="gramStart"/>
-      <w:r>
-        <w:rPr>
-          <w:lang w:val="en-SG"/>
-        </w:rPr>
-        <w:t>u.USERNAME</w:t>
-      </w:r>
-      <w:proofErr w:type="spellEnd"/>
-      <w:proofErr w:type="gramEnd"/>
-      <w:r>
-        <w:rPr>
-          <w:lang w:val="en-SG"/>
-        </w:rPr>
-        <w:t xml:space="preserve">, </w:t>
-      </w:r>
-      <w:proofErr w:type="spellStart"/>
-      <w:proofErr w:type="gramStart"/>
-      <w:r>
-        <w:rPr>
-          <w:lang w:val="en-SG"/>
-        </w:rPr>
-        <w:t>rs.RESTAURANT</w:t>
-      </w:r>
-      <w:proofErr w:type="gramEnd"/>
-      <w:r>
-        <w:rPr>
-          <w:lang w:val="en-SG"/>
-        </w:rPr>
-        <w:t>_NAME</w:t>
-      </w:r>
-      <w:proofErr w:type="spellEnd"/>
-      <w:r>
-        <w:rPr>
-          <w:lang w:val="en-SG"/>
-        </w:rPr>
-        <w:t xml:space="preserve">, </w:t>
-      </w:r>
-      <w:proofErr w:type="spellStart"/>
-      <w:proofErr w:type="gramStart"/>
-      <w:r>
-        <w:rPr>
-          <w:lang w:val="en-SG"/>
-        </w:rPr>
-        <w:t>rs.CREATED</w:t>
-      </w:r>
-      <w:proofErr w:type="gramEnd"/>
-      <w:r>
-        <w:rPr>
-          <w:lang w:val="en-SG"/>
-        </w:rPr>
-        <w:t>_AT</w:t>
-      </w:r>
-      <w:proofErr w:type="spellEnd"/>
+        <w:t>SELECT s.CODE, u.USERNAME, rs.RESTAURANT_NAME, rs.CREATED_AT</w:t>
+      </w:r>
     </w:p>
     <w:p>
       <w:pPr>
         <w:rPr>
+          <w:rFonts w:asciiTheme="majorHAnsi" w:hAnsiTheme="majorHAnsi" w:cstheme="majorHAnsi"/>
           <w:lang w:val="en-SG"/>
         </w:rPr>
       </w:pPr>
       <w:r>
         <w:rPr>
+          <w:rFonts w:asciiTheme="majorHAnsi" w:hAnsiTheme="majorHAnsi" w:cstheme="majorHAnsi"/>
           <w:lang w:val="en-SG"/>
         </w:rPr>
-        <w:t xml:space="preserve">FROM RESTAURANT_SUBMISSION </w:t>
-      </w:r>
-      <w:proofErr w:type="spellStart"/>
-      <w:r>
-        <w:rPr>
-          <w:lang w:val="en-SG"/>
-        </w:rPr>
-        <w:t>rs</w:t>
-      </w:r>
-      <w:proofErr w:type="spellEnd"/>
+        <w:t>FROM RESTAURANT_SUBMISSION rs</w:t>
+      </w:r>
     </w:p>
     <w:p>
       <w:pPr>
         <w:rPr>
+          <w:rFonts w:asciiTheme="majorHAnsi" w:hAnsiTheme="majorHAnsi" w:cstheme="majorHAnsi"/>
           <w:lang w:val="en-SG"/>
         </w:rPr>
       </w:pPr>
       <w:r>
         <w:rPr>
+          <w:rFonts w:asciiTheme="majorHAnsi" w:hAnsiTheme="majorHAnsi" w:cstheme="majorHAnsi"/>
           <w:lang w:val="en-SG"/>
         </w:rPr>
-        <w:t xml:space="preserve">JOIN LUNCH_SESSION s ON s.ID = </w:t>
-      </w:r>
-      <w:proofErr w:type="spellStart"/>
-      <w:proofErr w:type="gramStart"/>
-      <w:r>
-        <w:rPr>
-          <w:lang w:val="en-SG"/>
-        </w:rPr>
-        <w:t>rs.SESSION</w:t>
-      </w:r>
-      <w:proofErr w:type="gramEnd"/>
-      <w:r>
-        <w:rPr>
-          <w:lang w:val="en-SG"/>
-        </w:rPr>
-        <w:t>_ID</w:t>
-      </w:r>
-      <w:proofErr w:type="spellEnd"/>
+        <w:t>JOIN LUNCH_SESSION s ON s.ID = rs.SESSION_ID</w:t>
+      </w:r>
     </w:p>
     <w:p>
       <w:pPr>
         <w:rPr>
+          <w:rFonts w:asciiTheme="majorHAnsi" w:hAnsiTheme="majorHAnsi" w:cstheme="majorHAnsi"/>
           <w:lang w:val="en-SG"/>
         </w:rPr>
       </w:pPr>
       <w:r>
         <w:rPr>
+          <w:rFonts w:asciiTheme="majorHAnsi" w:hAnsiTheme="majorHAnsi" w:cstheme="majorHAnsi"/>
           <w:lang w:val="en-SG"/>
         </w:rPr>
-        <w:t xml:space="preserve">JOIN USER_ACCOUNT u ON u.ID = </w:t>
-      </w:r>
-      <w:proofErr w:type="spellStart"/>
-      <w:r>
-        <w:rPr>
-          <w:lang w:val="en-SG"/>
-        </w:rPr>
-        <w:t>rs.USER_ID</w:t>
-      </w:r>
-      <w:proofErr w:type="spellEnd"/>
-      <w:r>
-        <w:rPr>
-          <w:lang w:val="en-SG"/>
-        </w:rPr>
-        <w:t>;</w:t>
+        <w:t>JOIN USER_ACCOUNT u ON u.ID = rs.USER_ID;</w:t>
       </w:r>
     </w:p>
     <w:p>
       <w:pPr>
         <w:rPr>
+          <w:rFonts w:asciiTheme="majorHAnsi" w:hAnsiTheme="majorHAnsi" w:cstheme="majorHAnsi"/>
           <w:lang w:val="en-SG"/>
         </w:rPr>
       </w:pPr>
       <w:r>
         <w:rPr>
+          <w:rFonts w:asciiTheme="majorHAnsi" w:hAnsiTheme="majorHAnsi" w:cstheme="majorHAnsi"/>
+          <w:noProof/>
           <w:lang w:val="en-SG"/>
         </w:rPr>
+        <w:lastRenderedPageBreak/>
         <w:drawing>
           <wp:inline distT="0" distB="0" distL="0" distR="0" wp14:anchorId="56802E4F" wp14:editId="5948FF01">
             <wp:extent cx="4044950" cy="2568880"/>
@@ -1947,7 +2229,7 @@
                     <pic:cNvPicPr/>
                   </pic:nvPicPr>
                   <pic:blipFill>
-                    <a:blip r:embed="rId26"/>
+                    <a:blip r:embed="rId30"/>
                     <a:stretch>
                       <a:fillRect/>
                     </a:stretch>
@@ -1971,6 +2253,7 @@
     <w:p>
       <w:pPr>
         <w:rPr>
+          <w:rFonts w:asciiTheme="majorHAnsi" w:hAnsiTheme="majorHAnsi" w:cstheme="majorHAnsi"/>
           <w:b/>
           <w:bCs/>
           <w:lang w:val="en-SG"/>
@@ -1978,6 +2261,7 @@
       </w:pPr>
       <w:r>
         <w:rPr>
+          <w:rFonts w:asciiTheme="majorHAnsi" w:hAnsiTheme="majorHAnsi" w:cstheme="majorHAnsi"/>
           <w:b/>
           <w:bCs/>
           <w:lang w:val="en-SG"/>
@@ -1988,11 +2272,13 @@
     <w:p>
       <w:pPr>
         <w:rPr>
+          <w:rFonts w:asciiTheme="majorHAnsi" w:hAnsiTheme="majorHAnsi" w:cstheme="majorHAnsi"/>
           <w:lang w:val="en-SG"/>
         </w:rPr>
       </w:pPr>
       <w:r>
         <w:rPr>
+          <w:rFonts w:asciiTheme="majorHAnsi" w:hAnsiTheme="majorHAnsi" w:cstheme="majorHAnsi"/>
           <w:lang w:val="en-SG"/>
         </w:rPr>
         <w:t>SELECT CODE, PICKED_RESTAURANT</w:t>
@@ -2001,11 +2287,13 @@
     <w:p>
       <w:pPr>
         <w:rPr>
+          <w:rFonts w:asciiTheme="majorHAnsi" w:hAnsiTheme="majorHAnsi" w:cstheme="majorHAnsi"/>
           <w:lang w:val="en-SG"/>
         </w:rPr>
       </w:pPr>
       <w:r>
         <w:rPr>
+          <w:rFonts w:asciiTheme="majorHAnsi" w:hAnsiTheme="majorHAnsi" w:cstheme="majorHAnsi"/>
           <w:lang w:val="en-SG"/>
         </w:rPr>
         <w:t>FROM LUNCH_SESSION;</w:t>
@@ -2014,6 +2302,7 @@
     <w:p>
       <w:pPr>
         <w:rPr>
+          <w:rFonts w:asciiTheme="majorHAnsi" w:hAnsiTheme="majorHAnsi" w:cstheme="majorHAnsi"/>
           <w:b/>
           <w:bCs/>
           <w:lang w:val="en-SG"/>
@@ -2021,11 +2310,12 @@
       </w:pPr>
       <w:r>
         <w:rPr>
+          <w:rFonts w:asciiTheme="majorHAnsi" w:hAnsiTheme="majorHAnsi" w:cstheme="majorHAnsi"/>
           <w:b/>
           <w:bCs/>
+          <w:noProof/>
           <w:lang w:val="en-SG"/>
         </w:rPr>
-        <w:lastRenderedPageBreak/>
         <w:drawing>
           <wp:inline distT="0" distB="0" distL="0" distR="0" wp14:anchorId="153606A7" wp14:editId="54AA00F2">
             <wp:extent cx="3067208" cy="1886047"/>
@@ -2042,7 +2332,7 @@
                     <pic:cNvPicPr/>
                   </pic:nvPicPr>
                   <pic:blipFill>
-                    <a:blip r:embed="rId27"/>
+                    <a:blip r:embed="rId31"/>
                     <a:stretch>
                       <a:fillRect/>
                     </a:stretch>
@@ -2066,6 +2356,7 @@
     <w:p>
       <w:pPr>
         <w:rPr>
+          <w:rFonts w:asciiTheme="majorHAnsi" w:hAnsiTheme="majorHAnsi" w:cstheme="majorHAnsi"/>
           <w:b/>
           <w:bCs/>
           <w:lang w:val="en-SG"/>
@@ -2073,6 +2364,7 @@
       </w:pPr>
       <w:r>
         <w:rPr>
+          <w:rFonts w:asciiTheme="majorHAnsi" w:hAnsiTheme="majorHAnsi" w:cstheme="majorHAnsi"/>
           <w:b/>
           <w:bCs/>
           <w:lang w:val="en-SG"/>
@@ -2083,6 +2375,7 @@
     <w:p>
       <w:pPr>
         <w:rPr>
+          <w:rFonts w:asciiTheme="majorHAnsi" w:hAnsiTheme="majorHAnsi" w:cstheme="majorHAnsi"/>
           <w:b/>
           <w:bCs/>
           <w:lang w:val="en-SG"/>
@@ -2090,6 +2383,7 @@
       </w:pPr>
       <w:r>
         <w:rPr>
+          <w:rFonts w:asciiTheme="majorHAnsi" w:hAnsiTheme="majorHAnsi" w:cstheme="majorHAnsi"/>
           <w:b/>
           <w:bCs/>
           <w:lang w:val="en-SG"/>
@@ -2100,38 +2394,28 @@
     <w:p>
       <w:pPr>
         <w:rPr>
+          <w:rFonts w:asciiTheme="majorHAnsi" w:hAnsiTheme="majorHAnsi" w:cstheme="majorHAnsi"/>
           <w:lang w:val="en-SG"/>
         </w:rPr>
       </w:pPr>
       <w:r>
         <w:rPr>
+          <w:rFonts w:asciiTheme="majorHAnsi" w:hAnsiTheme="majorHAnsi" w:cstheme="majorHAnsi"/>
           <w:lang w:val="en-SG"/>
         </w:rPr>
-        <w:t xml:space="preserve">SELECT SESSION_ID, USER_ID, </w:t>
-      </w:r>
-      <w:proofErr w:type="gramStart"/>
-      <w:r>
-        <w:rPr>
-          <w:lang w:val="en-SG"/>
-        </w:rPr>
-        <w:t>COUNT(</w:t>
-      </w:r>
-      <w:proofErr w:type="gramEnd"/>
-      <w:r>
-        <w:rPr>
-          <w:lang w:val="en-SG"/>
-        </w:rPr>
-        <w:t>*)</w:t>
+        <w:t>SELECT SESSION_ID, USER_ID, COUNT(*)</w:t>
       </w:r>
     </w:p>
     <w:p>
       <w:pPr>
         <w:rPr>
+          <w:rFonts w:asciiTheme="majorHAnsi" w:hAnsiTheme="majorHAnsi" w:cstheme="majorHAnsi"/>
           <w:lang w:val="en-SG"/>
         </w:rPr>
       </w:pPr>
       <w:r>
         <w:rPr>
+          <w:rFonts w:asciiTheme="majorHAnsi" w:hAnsiTheme="majorHAnsi" w:cstheme="majorHAnsi"/>
           <w:lang w:val="en-SG"/>
         </w:rPr>
         <w:t>FROM SESSION_PARTICIPANT</w:t>
@@ -2140,11 +2424,13 @@
     <w:p>
       <w:pPr>
         <w:rPr>
+          <w:rFonts w:asciiTheme="majorHAnsi" w:hAnsiTheme="majorHAnsi" w:cstheme="majorHAnsi"/>
           <w:lang w:val="en-SG"/>
         </w:rPr>
       </w:pPr>
       <w:r>
         <w:rPr>
+          <w:rFonts w:asciiTheme="majorHAnsi" w:hAnsiTheme="majorHAnsi" w:cstheme="majorHAnsi"/>
           <w:lang w:val="en-SG"/>
         </w:rPr>
         <w:t>GROUP BY SESSION_ID, USER_ID</w:t>
@@ -2153,33 +2439,22 @@
     <w:p>
       <w:pPr>
         <w:rPr>
+          <w:rFonts w:asciiTheme="majorHAnsi" w:hAnsiTheme="majorHAnsi" w:cstheme="majorHAnsi"/>
           <w:lang w:val="en-SG"/>
         </w:rPr>
       </w:pPr>
       <w:r>
         <w:rPr>
+          <w:rFonts w:asciiTheme="majorHAnsi" w:hAnsiTheme="majorHAnsi" w:cstheme="majorHAnsi"/>
           <w:lang w:val="en-SG"/>
         </w:rPr>
-        <w:t xml:space="preserve">HAVING </w:t>
-      </w:r>
-      <w:proofErr w:type="gramStart"/>
-      <w:r>
-        <w:rPr>
-          <w:lang w:val="en-SG"/>
-        </w:rPr>
-        <w:t>COUNT(</w:t>
-      </w:r>
-      <w:proofErr w:type="gramEnd"/>
-      <w:r>
-        <w:rPr>
-          <w:lang w:val="en-SG"/>
-        </w:rPr>
-        <w:t>*) &gt; 1;</w:t>
+        <w:t>HAVING COUNT(*) &gt; 1;</w:t>
       </w:r>
     </w:p>
     <w:p>
       <w:pPr>
         <w:rPr>
+          <w:rFonts w:asciiTheme="majorHAnsi" w:hAnsiTheme="majorHAnsi" w:cstheme="majorHAnsi"/>
           <w:b/>
           <w:bCs/>
           <w:lang w:val="en-SG"/>
@@ -2187,10 +2462,13 @@
       </w:pPr>
       <w:r>
         <w:rPr>
+          <w:rFonts w:asciiTheme="majorHAnsi" w:hAnsiTheme="majorHAnsi" w:cstheme="majorHAnsi"/>
           <w:b/>
           <w:bCs/>
+          <w:noProof/>
           <w:lang w:val="en-SG"/>
         </w:rPr>
+        <w:lastRenderedPageBreak/>
         <w:drawing>
           <wp:inline distT="0" distB="0" distL="0" distR="0" wp14:anchorId="68981B33" wp14:editId="16C38D21">
             <wp:extent cx="2298700" cy="1559996"/>
@@ -2207,7 +2485,7 @@
                     <pic:cNvPicPr/>
                   </pic:nvPicPr>
                   <pic:blipFill>
-                    <a:blip r:embed="rId28"/>
+                    <a:blip r:embed="rId32"/>
                     <a:stretch>
                       <a:fillRect/>
                     </a:stretch>
@@ -2231,6 +2509,7 @@
     <w:p>
       <w:pPr>
         <w:rPr>
+          <w:rFonts w:asciiTheme="majorHAnsi" w:hAnsiTheme="majorHAnsi" w:cstheme="majorHAnsi"/>
           <w:b/>
           <w:bCs/>
           <w:lang w:val="en-SG"/>
@@ -2240,6 +2519,7 @@
     <w:p>
       <w:pPr>
         <w:rPr>
+          <w:rFonts w:asciiTheme="majorHAnsi" w:hAnsiTheme="majorHAnsi" w:cstheme="majorHAnsi"/>
           <w:b/>
           <w:bCs/>
           <w:lang w:val="en-SG"/>
@@ -2247,6 +2527,7 @@
       </w:pPr>
       <w:r>
         <w:rPr>
+          <w:rFonts w:asciiTheme="majorHAnsi" w:hAnsiTheme="majorHAnsi" w:cstheme="majorHAnsi"/>
           <w:b/>
           <w:bCs/>
           <w:lang w:val="en-SG"/>
@@ -2257,38 +2538,28 @@
     <w:p>
       <w:pPr>
         <w:rPr>
+          <w:rFonts w:asciiTheme="majorHAnsi" w:hAnsiTheme="majorHAnsi" w:cstheme="majorHAnsi"/>
           <w:lang w:val="en-SG"/>
         </w:rPr>
       </w:pPr>
       <w:r>
         <w:rPr>
+          <w:rFonts w:asciiTheme="majorHAnsi" w:hAnsiTheme="majorHAnsi" w:cstheme="majorHAnsi"/>
           <w:lang w:val="en-SG"/>
         </w:rPr>
-        <w:t xml:space="preserve">SELECT SESSION_ID, RESTAURANT_NAME, </w:t>
-      </w:r>
-      <w:proofErr w:type="gramStart"/>
-      <w:r>
-        <w:rPr>
-          <w:lang w:val="en-SG"/>
-        </w:rPr>
-        <w:t>COUNT(</w:t>
-      </w:r>
-      <w:proofErr w:type="gramEnd"/>
-      <w:r>
-        <w:rPr>
-          <w:lang w:val="en-SG"/>
-        </w:rPr>
-        <w:t>*)</w:t>
+        <w:t>SELECT SESSION_ID, RESTAURANT_NAME, COUNT(*)</w:t>
       </w:r>
     </w:p>
     <w:p>
       <w:pPr>
         <w:rPr>
+          <w:rFonts w:asciiTheme="majorHAnsi" w:hAnsiTheme="majorHAnsi" w:cstheme="majorHAnsi"/>
           <w:lang w:val="en-SG"/>
         </w:rPr>
       </w:pPr>
       <w:r>
         <w:rPr>
+          <w:rFonts w:asciiTheme="majorHAnsi" w:hAnsiTheme="majorHAnsi" w:cstheme="majorHAnsi"/>
           <w:lang w:val="en-SG"/>
         </w:rPr>
         <w:t>FROM RESTAURANT_SUBMISSION</w:t>
@@ -2297,11 +2568,13 @@
     <w:p>
       <w:pPr>
         <w:rPr>
+          <w:rFonts w:asciiTheme="majorHAnsi" w:hAnsiTheme="majorHAnsi" w:cstheme="majorHAnsi"/>
           <w:lang w:val="en-SG"/>
         </w:rPr>
       </w:pPr>
       <w:r>
         <w:rPr>
+          <w:rFonts w:asciiTheme="majorHAnsi" w:hAnsiTheme="majorHAnsi" w:cstheme="majorHAnsi"/>
           <w:lang w:val="en-SG"/>
         </w:rPr>
         <w:t>GROUP BY SESSION_ID, RESTAURANT_NAME</w:t>
@@ -2310,41 +2583,31 @@
     <w:p>
       <w:pPr>
         <w:rPr>
+          <w:rFonts w:asciiTheme="majorHAnsi" w:hAnsiTheme="majorHAnsi" w:cstheme="majorHAnsi"/>
           <w:lang w:val="en-SG"/>
         </w:rPr>
       </w:pPr>
       <w:r>
         <w:rPr>
+          <w:rFonts w:asciiTheme="majorHAnsi" w:hAnsiTheme="majorHAnsi" w:cstheme="majorHAnsi"/>
           <w:lang w:val="en-SG"/>
         </w:rPr>
-        <w:t xml:space="preserve">HAVING </w:t>
-      </w:r>
-      <w:proofErr w:type="gramStart"/>
-      <w:r>
-        <w:rPr>
-          <w:lang w:val="en-SG"/>
-        </w:rPr>
-        <w:t>COUNT(</w:t>
-      </w:r>
-      <w:proofErr w:type="gramEnd"/>
-      <w:r>
-        <w:rPr>
-          <w:lang w:val="en-SG"/>
-        </w:rPr>
-        <w:t>*) &gt; 1;</w:t>
+        <w:t>HAVING COUNT(*) &gt; 1;</w:t>
       </w:r>
     </w:p>
     <w:p>
       <w:pPr>
         <w:rPr>
+          <w:rFonts w:asciiTheme="majorHAnsi" w:hAnsiTheme="majorHAnsi" w:cstheme="majorHAnsi"/>
           <w:lang w:val="en-SG"/>
         </w:rPr>
       </w:pPr>
       <w:r>
         <w:rPr>
+          <w:rFonts w:asciiTheme="majorHAnsi" w:hAnsiTheme="majorHAnsi" w:cstheme="majorHAnsi"/>
+          <w:noProof/>
           <w:lang w:val="en-SG"/>
         </w:rPr>
-        <w:lastRenderedPageBreak/>
         <w:drawing>
           <wp:inline distT="0" distB="0" distL="0" distR="0" wp14:anchorId="670CC96E" wp14:editId="20F9EF79">
             <wp:extent cx="3492679" cy="2197213"/>
@@ -2361,7 +2624,7 @@
                     <pic:cNvPicPr/>
                   </pic:nvPicPr>
                   <pic:blipFill>
-                    <a:blip r:embed="rId29"/>
+                    <a:blip r:embed="rId33"/>
                     <a:stretch>
                       <a:fillRect/>
                     </a:stretch>
@@ -2385,6 +2648,7 @@
     <w:p>
       <w:pPr>
         <w:rPr>
+          <w:rFonts w:asciiTheme="majorHAnsi" w:hAnsiTheme="majorHAnsi" w:cstheme="majorHAnsi"/>
           <w:b/>
           <w:bCs/>
           <w:lang w:val="en-SG"/>
@@ -2394,122 +2658,408 @@
     <w:p>
       <w:pPr>
         <w:rPr>
+          <w:rFonts w:asciiTheme="majorHAnsi" w:hAnsiTheme="majorHAnsi" w:cstheme="majorHAnsi"/>
           <w:b/>
           <w:bCs/>
           <w:lang w:val="en-SG"/>
         </w:rPr>
       </w:pPr>
-      <w:r>
-        <w:rPr>
+    </w:p>
+    <w:p>
+      <w:pPr>
+        <w:rPr>
+          <w:rFonts w:asciiTheme="majorHAnsi" w:hAnsiTheme="majorHAnsi" w:cstheme="majorHAnsi"/>
           <w:b/>
           <w:bCs/>
           <w:lang w:val="en-SG"/>
         </w:rPr>
-        <w:t>Session Lifecycle Rules:</w:t>
-      </w:r>
+      </w:pPr>
     </w:p>
     <w:p>
       <w:pPr>
         <w:rPr>
+          <w:rFonts w:asciiTheme="majorHAnsi" w:hAnsiTheme="majorHAnsi" w:cstheme="majorHAnsi"/>
+          <w:b/>
+          <w:bCs/>
           <w:lang w:val="en-SG"/>
         </w:rPr>
       </w:pPr>
-      <w:r>
-        <w:rPr>
-          <w:lang w:val="en-SG"/>
-        </w:rPr>
-        <w:t>• Only predefined users can create or join a session</w:t>
-      </w:r>
     </w:p>
     <w:p>
       <w:pPr>
         <w:rPr>
+          <w:rFonts w:asciiTheme="majorHAnsi" w:hAnsiTheme="majorHAnsi" w:cstheme="majorHAnsi"/>
+          <w:b/>
+          <w:bCs/>
           <w:lang w:val="en-SG"/>
         </w:rPr>
       </w:pPr>
-      <w:r>
-        <w:rPr>
-          <w:lang w:val="en-SG"/>
-        </w:rPr>
-        <w:t>• Only ACTIVE sessions can be joined</w:t>
-      </w:r>
     </w:p>
     <w:p>
       <w:pPr>
         <w:rPr>
+          <w:rFonts w:asciiTheme="majorHAnsi" w:hAnsiTheme="majorHAnsi" w:cstheme="majorHAnsi"/>
+          <w:b/>
+          <w:bCs/>
           <w:lang w:val="en-SG"/>
         </w:rPr>
       </w:pPr>
-      <w:r>
-        <w:rPr>
-          <w:lang w:val="en-SG"/>
-        </w:rPr>
-        <w:t>• Only session participants can submit restaurants</w:t>
-      </w:r>
     </w:p>
     <w:p>
       <w:pPr>
         <w:rPr>
+          <w:rFonts w:asciiTheme="majorHAnsi" w:hAnsiTheme="majorHAnsi" w:cstheme="majorHAnsi"/>
+          <w:b/>
+          <w:bCs/>
           <w:lang w:val="en-SG"/>
         </w:rPr>
       </w:pPr>
-      <w:r>
-        <w:rPr>
-          <w:lang w:val="en-SG"/>
-        </w:rPr>
-        <w:t>• Only the session creator can end a session</w:t>
-      </w:r>
     </w:p>
     <w:p>
       <w:pPr>
         <w:rPr>
+          <w:rFonts w:asciiTheme="majorHAnsi" w:hAnsiTheme="majorHAnsi" w:cstheme="majorHAnsi"/>
+          <w:b/>
+          <w:bCs/>
           <w:lang w:val="en-SG"/>
         </w:rPr>
       </w:pPr>
       <w:r>
         <w:rPr>
+          <w:rFonts w:asciiTheme="majorHAnsi" w:hAnsiTheme="majorHAnsi" w:cstheme="majorHAnsi"/>
+          <w:b/>
+          <w:bCs/>
           <w:lang w:val="en-SG"/>
         </w:rPr>
-        <w:t>• Once a session is ENDED:</w:t>
+        <w:lastRenderedPageBreak/>
+        <w:t>Session Lifecycle Rules:</w:t>
       </w:r>
     </w:p>
     <w:p>
       <w:pPr>
         <w:rPr>
+          <w:rFonts w:asciiTheme="majorHAnsi" w:hAnsiTheme="majorHAnsi" w:cstheme="majorHAnsi"/>
           <w:lang w:val="en-SG"/>
         </w:rPr>
       </w:pPr>
       <w:r>
         <w:rPr>
+          <w:rFonts w:asciiTheme="majorHAnsi" w:hAnsiTheme="majorHAnsi" w:cstheme="majorHAnsi"/>
           <w:lang w:val="en-SG"/>
         </w:rPr>
-        <w:t xml:space="preserve">  – no new participants can join</w:t>
+        <w:t>• Only predefined users can create or join a session</w:t>
       </w:r>
     </w:p>
     <w:p>
       <w:pPr>
         <w:rPr>
+          <w:rFonts w:asciiTheme="majorHAnsi" w:hAnsiTheme="majorHAnsi" w:cstheme="majorHAnsi"/>
           <w:lang w:val="en-SG"/>
         </w:rPr>
       </w:pPr>
       <w:r>
         <w:rPr>
+          <w:rFonts w:asciiTheme="majorHAnsi" w:hAnsiTheme="majorHAnsi" w:cstheme="majorHAnsi"/>
           <w:lang w:val="en-SG"/>
         </w:rPr>
-        <w:t xml:space="preserve">  – no new restaurants can be submitted</w:t>
+        <w:t>• Only ACTIVE sessions can be joined</w:t>
       </w:r>
     </w:p>
     <w:p>
       <w:pPr>
         <w:rPr>
+          <w:rFonts w:asciiTheme="majorHAnsi" w:hAnsiTheme="majorHAnsi" w:cstheme="majorHAnsi"/>
           <w:lang w:val="en-SG"/>
         </w:rPr>
       </w:pPr>
       <w:r>
         <w:rPr>
+          <w:rFonts w:asciiTheme="majorHAnsi" w:hAnsiTheme="majorHAnsi" w:cstheme="majorHAnsi"/>
           <w:lang w:val="en-SG"/>
         </w:rPr>
-        <w:t xml:space="preserve">  – the picked restaurant remains fixed</w:t>
+        <w:t>• Only session participants can submit restaurants</w:t>
+      </w:r>
+    </w:p>
+    <w:p>
+      <w:pPr>
+        <w:rPr>
+          <w:rFonts w:asciiTheme="majorHAnsi" w:hAnsiTheme="majorHAnsi" w:cstheme="majorHAnsi"/>
+          <w:lang w:val="en-SG"/>
+        </w:rPr>
+      </w:pPr>
+      <w:r>
+        <w:rPr>
+          <w:rFonts w:asciiTheme="majorHAnsi" w:hAnsiTheme="majorHAnsi" w:cstheme="majorHAnsi"/>
+          <w:lang w:val="en-SG"/>
+        </w:rPr>
+        <w:t>• Only the session creator can end a session</w:t>
+      </w:r>
+    </w:p>
+    <w:p>
+      <w:pPr>
+        <w:rPr>
+          <w:rFonts w:asciiTheme="majorHAnsi" w:hAnsiTheme="majorHAnsi" w:cstheme="majorHAnsi"/>
+          <w:lang w:val="en-SG"/>
+        </w:rPr>
+      </w:pPr>
+      <w:r>
+        <w:rPr>
+          <w:rFonts w:asciiTheme="majorHAnsi" w:hAnsiTheme="majorHAnsi" w:cstheme="majorHAnsi"/>
+          <w:lang w:val="en-SG"/>
+        </w:rPr>
+        <w:t>• Once a session is ENDED:</w:t>
+      </w:r>
+    </w:p>
+    <w:p>
+      <w:pPr>
+        <w:pStyle w:val="ListParagraph"/>
+        <w:numPr>
+          <w:ilvl w:val="0"/>
+          <w:numId w:val="14"/>
+        </w:numPr>
+        <w:rPr>
+          <w:rFonts w:asciiTheme="majorHAnsi" w:hAnsiTheme="majorHAnsi" w:cstheme="majorHAnsi"/>
+          <w:lang w:val="en-SG"/>
+        </w:rPr>
+      </w:pPr>
+      <w:r>
+        <w:rPr>
+          <w:rFonts w:asciiTheme="majorHAnsi" w:hAnsiTheme="majorHAnsi" w:cstheme="majorHAnsi"/>
+          <w:lang w:val="en-SG"/>
+        </w:rPr>
+        <w:t>no new participants can join</w:t>
+      </w:r>
+    </w:p>
+    <w:p>
+      <w:pPr>
+        <w:pStyle w:val="ListParagraph"/>
+        <w:numPr>
+          <w:ilvl w:val="0"/>
+          <w:numId w:val="14"/>
+        </w:numPr>
+        <w:rPr>
+          <w:rFonts w:asciiTheme="majorHAnsi" w:hAnsiTheme="majorHAnsi" w:cstheme="majorHAnsi"/>
+          <w:lang w:val="en-SG"/>
+        </w:rPr>
+      </w:pPr>
+      <w:r>
+        <w:rPr>
+          <w:rFonts w:asciiTheme="majorHAnsi" w:hAnsiTheme="majorHAnsi" w:cstheme="majorHAnsi"/>
+          <w:lang w:val="en-SG"/>
+        </w:rPr>
+        <w:t>no new restaurants can be submitted</w:t>
+      </w:r>
+    </w:p>
+    <w:p>
+      <w:pPr>
+        <w:pStyle w:val="ListParagraph"/>
+        <w:numPr>
+          <w:ilvl w:val="0"/>
+          <w:numId w:val="14"/>
+        </w:numPr>
+        <w:rPr>
+          <w:rFonts w:asciiTheme="majorHAnsi" w:hAnsiTheme="majorHAnsi" w:cstheme="majorHAnsi"/>
+          <w:lang w:val="en-SG"/>
+        </w:rPr>
+      </w:pPr>
+      <w:r>
+        <w:rPr>
+          <w:rFonts w:asciiTheme="majorHAnsi" w:hAnsiTheme="majorHAnsi" w:cstheme="majorHAnsi"/>
+          <w:lang w:val="en-SG"/>
+        </w:rPr>
+        <w:t>the picked restaurant remains fixed</w:t>
+      </w:r>
+    </w:p>
+    <w:p>
+      <w:pPr>
+        <w:rPr>
+          <w:rFonts w:asciiTheme="majorHAnsi" w:hAnsiTheme="majorHAnsi" w:cstheme="majorHAnsi"/>
+          <w:lang w:val="en-SG"/>
+        </w:rPr>
+      </w:pPr>
+      <w:r>
+        <w:rPr>
+          <w:rFonts w:asciiTheme="majorHAnsi" w:hAnsiTheme="majorHAnsi" w:cstheme="majorHAnsi"/>
+          <w:b/>
+          <w:bCs/>
+          <w:lang w:val="en-SG"/>
+        </w:rPr>
+        <w:t>Significant Design Decisions</w:t>
+      </w:r>
+    </w:p>
+    <w:p>
+      <w:pPr>
+        <w:rPr>
+          <w:rFonts w:asciiTheme="majorHAnsi" w:hAnsiTheme="majorHAnsi" w:cstheme="majorHAnsi"/>
+          <w:lang w:val="en-SG"/>
+        </w:rPr>
+      </w:pPr>
+      <w:r>
+        <w:rPr>
+          <w:rFonts w:asciiTheme="majorHAnsi" w:hAnsiTheme="majorHAnsi" w:cstheme="majorHAnsi"/>
+          <w:lang w:val="en-SG"/>
+        </w:rPr>
+        <w:t>• Layered architecture (Controller, Service, Repository) was used to separate concerns and improve maintainability.</w:t>
+      </w:r>
+    </w:p>
+    <w:p>
+      <w:pPr>
+        <w:rPr>
+          <w:rFonts w:asciiTheme="majorHAnsi" w:hAnsiTheme="majorHAnsi" w:cstheme="majorHAnsi"/>
+          <w:lang w:val="en-SG"/>
+        </w:rPr>
+      </w:pPr>
+      <w:r>
+        <w:rPr>
+          <w:rFonts w:asciiTheme="majorHAnsi" w:hAnsiTheme="majorHAnsi" w:cstheme="majorHAnsi"/>
+          <w:lang w:val="en-SG"/>
+        </w:rPr>
+        <w:t>• Database schema is normalized into sessions, participants, and submissions to reflect distinct domain concepts.</w:t>
+      </w:r>
+    </w:p>
+    <w:p>
+      <w:pPr>
+        <w:rPr>
+          <w:rFonts w:asciiTheme="majorHAnsi" w:hAnsiTheme="majorHAnsi" w:cstheme="majorHAnsi"/>
+          <w:lang w:val="en-SG"/>
+        </w:rPr>
+      </w:pPr>
+      <w:r>
+        <w:rPr>
+          <w:rFonts w:asciiTheme="majorHAnsi" w:hAnsiTheme="majorHAnsi" w:cstheme="majorHAnsi"/>
+          <w:lang w:val="en-SG"/>
+        </w:rPr>
+        <w:t>• Database constraints (unique and foreign keys) are used to enforce data integrity under concurrent access.</w:t>
+      </w:r>
+    </w:p>
+    <w:p>
+      <w:pPr>
+        <w:rPr>
+          <w:rFonts w:asciiTheme="majorHAnsi" w:hAnsiTheme="majorHAnsi" w:cstheme="majorHAnsi"/>
+          <w:lang w:val="en-SG"/>
+        </w:rPr>
+      </w:pPr>
+      <w:r>
+        <w:rPr>
+          <w:rFonts w:asciiTheme="majorHAnsi" w:hAnsiTheme="majorHAnsi" w:cstheme="majorHAnsi"/>
+          <w:lang w:val="en-SG"/>
+        </w:rPr>
+        <w:t>• Random restaurant selection is performed once and persisted to ensure consistent results for all users.</w:t>
+      </w:r>
+    </w:p>
+    <w:p>
+      <w:pPr>
+        <w:rPr>
+          <w:rFonts w:asciiTheme="majorHAnsi" w:hAnsiTheme="majorHAnsi" w:cstheme="majorHAnsi"/>
+          <w:lang w:val="en-SG"/>
+        </w:rPr>
+      </w:pPr>
+      <w:r>
+        <w:rPr>
+          <w:rFonts w:asciiTheme="majorHAnsi" w:hAnsiTheme="majorHAnsi" w:cstheme="majorHAnsi"/>
+          <w:lang w:val="en-SG"/>
+        </w:rPr>
+        <w:t>• Spring Batch is used to load predefined users at startup in a controlled and repeatable manner.</w:t>
+      </w:r>
+    </w:p>
+    <w:p>
+      <w:pPr>
+        <w:rPr>
+          <w:rFonts w:asciiTheme="majorHAnsi" w:hAnsiTheme="majorHAnsi" w:cstheme="majorHAnsi"/>
+          <w:lang w:val="en-SG"/>
+        </w:rPr>
+      </w:pPr>
+      <w:r>
+        <w:rPr>
+          <w:rFonts w:asciiTheme="majorHAnsi" w:hAnsiTheme="majorHAnsi" w:cstheme="majorHAnsi"/>
+          <w:lang w:val="en-SG"/>
+        </w:rPr>
+        <w:t>• Global exception handling via @RestControllerAdvice ensures consistent API error responses.</w:t>
+      </w:r>
+    </w:p>
+    <w:p>
+      <w:pPr>
+        <w:rPr>
+          <w:rFonts w:asciiTheme="majorHAnsi" w:hAnsiTheme="majorHAnsi" w:cstheme="majorHAnsi"/>
+          <w:lang w:val="en-SG"/>
+        </w:rPr>
+      </w:pPr>
+    </w:p>
+    <w:p>
+      <w:pPr>
+        <w:rPr>
+          <w:rFonts w:asciiTheme="majorHAnsi" w:hAnsiTheme="majorHAnsi" w:cstheme="majorHAnsi"/>
+          <w:lang w:val="en-SG"/>
+        </w:rPr>
+      </w:pPr>
+      <w:r>
+        <w:rPr>
+          <w:rFonts w:asciiTheme="majorHAnsi" w:hAnsiTheme="majorHAnsi" w:cstheme="majorHAnsi"/>
+          <w:b/>
+          <w:bCs/>
+          <w:lang w:val="en-SG"/>
+        </w:rPr>
+        <w:t>Validation and Error Handling</w:t>
+      </w:r>
+    </w:p>
+    <w:p>
+      <w:pPr>
+        <w:rPr>
+          <w:rFonts w:asciiTheme="majorHAnsi" w:hAnsiTheme="majorHAnsi" w:cstheme="majorHAnsi"/>
+          <w:lang w:val="en-SG"/>
+        </w:rPr>
+      </w:pPr>
+      <w:r>
+        <w:rPr>
+          <w:rFonts w:asciiTheme="majorHAnsi" w:hAnsiTheme="majorHAnsi" w:cstheme="majorHAnsi"/>
+          <w:lang w:val="en-SG"/>
+        </w:rPr>
+        <w:t>• Request payloads are validated using Bean Validation (@NotBlank, @Valid).</w:t>
+      </w:r>
+    </w:p>
+    <w:p>
+      <w:pPr>
+        <w:rPr>
+          <w:rFonts w:asciiTheme="majorHAnsi" w:hAnsiTheme="majorHAnsi" w:cstheme="majorHAnsi"/>
+          <w:lang w:val="en-SG"/>
+        </w:rPr>
+      </w:pPr>
+      <w:r>
+        <w:rPr>
+          <w:rFonts w:asciiTheme="majorHAnsi" w:hAnsiTheme="majorHAnsi" w:cstheme="majorHAnsi"/>
+          <w:lang w:val="en-SG"/>
+        </w:rPr>
+        <w:t>• Invalid input results in a 400 Bad Request with field-level error messages.</w:t>
+      </w:r>
+    </w:p>
+    <w:p>
+      <w:pPr>
+        <w:rPr>
+          <w:rFonts w:asciiTheme="majorHAnsi" w:hAnsiTheme="majorHAnsi" w:cstheme="majorHAnsi"/>
+          <w:lang w:val="en-SG"/>
+        </w:rPr>
+      </w:pPr>
+      <w:r>
+        <w:rPr>
+          <w:rFonts w:asciiTheme="majorHAnsi" w:hAnsiTheme="majorHAnsi" w:cstheme="majorHAnsi"/>
+          <w:lang w:val="en-SG"/>
+        </w:rPr>
+        <w:t>• Business rule violations (e.g., joining twice, submitting without joining) return clear 400 responses.</w:t>
+      </w:r>
+    </w:p>
+    <w:p>
+      <w:pPr>
+        <w:rPr>
+          <w:rFonts w:asciiTheme="majorHAnsi" w:hAnsiTheme="majorHAnsi" w:cstheme="majorHAnsi"/>
+          <w:lang w:val="en-SG"/>
+        </w:rPr>
+      </w:pPr>
+      <w:r>
+        <w:rPr>
+          <w:rFonts w:asciiTheme="majorHAnsi" w:hAnsiTheme="majorHAnsi" w:cstheme="majorHAnsi"/>
+          <w:lang w:val="en-SG"/>
+        </w:rPr>
+        <w:t>• Missing resources return 404 Not Found.</w:t>
       </w:r>
     </w:p>
     <w:sectPr>
@@ -2520,6 +3070,56 @@
     </w:sectPr>
   </w:body>
 </w:document>
+</file>
+
+<file path=word/endnotes.xml><?xml version="1.0" encoding="utf-8"?>
+<w:endnotes xmlns:wpc="http://schemas.microsoft.com/office/word/2010/wordprocessingCanvas" xmlns:cx="http://schemas.microsoft.com/office/drawing/2014/chartex" xmlns:cx1="http://schemas.microsoft.com/office/drawing/2015/9/8/chartex" xmlns:cx2="http://schemas.microsoft.com/office/drawing/2015/10/21/chartex" xmlns:cx3="http://schemas.microsoft.com/office/drawing/2016/5/9/chartex" xmlns:cx4="http://schemas.microsoft.com/office/drawing/2016/5/10/chartex" xmlns:cx5="http://schemas.microsoft.com/office/drawing/2016/5/11/chartex" xmlns:cx6="http://schemas.microsoft.com/office/drawing/2016/5/12/chartex" xmlns:cx7="http://schemas.microsoft.com/office/drawing/2016/5/13/chartex" xmlns:cx8="http://schemas.microsoft.com/office/drawing/2016/5/14/chartex" xmlns:mc="http://schemas.openxmlformats.org/markup-compatibility/2006" xmlns:aink="http://schemas.microsoft.com/office/drawing/2016/ink" xmlns:am3d="http://schemas.microsoft.com/office/drawing/2017/model3d" xmlns:o="urn:schemas-microsoft-com:office:office" xmlns:oel="http://schemas.microsoft.com/office/2019/extlst" xmlns:r="http://schemas.openxmlformats.org/officeDocument/2006/relationships" xmlns:m="http://schemas.openxmlformats.org/officeDocument/2006/math" xmlns:v="urn:schemas-microsoft-com:vml" xmlns:wp14="http://schemas.microsoft.com/office/word/2010/wordprocessingDrawing" xmlns:wp="http://schemas.openxmlformats.org/drawingml/2006/wordprocessingDrawing" xmlns:w10="urn:schemas-microsoft-com:office:word" xmlns:w="http://schemas.openxmlformats.org/wordprocessingml/2006/main" xmlns:w14="http://schemas.microsoft.com/office/word/2010/wordml" xmlns:w15="http://schemas.microsoft.com/office/word/2012/wordml" xmlns:w16cex="http://schemas.microsoft.com/office/word/2018/wordml/cex" xmlns:w16cid="http://schemas.microsoft.com/office/word/2016/wordml/cid" xmlns:w16="http://schemas.microsoft.com/office/word/2018/wordml" xmlns:w16du="http://schemas.microsoft.com/office/word/2023/wordml/word16du" xmlns:w16sdtdh="http://schemas.microsoft.com/office/word/2020/wordml/sdtdatahash" xmlns:w16sdtfl="http://schemas.microsoft.com/office/word/2024/wordml/sdtformatlock" xmlns:w16se="http://schemas.microsoft.com/office/word/2015/wordml/symex" xmlns:wpg="http://schemas.microsoft.com/office/word/2010/wordprocessingGroup" xmlns:wpi="http://schemas.microsoft.com/office/word/2010/wordprocessingInk" xmlns:wne="http://schemas.microsoft.com/office/word/2006/wordml" xmlns:wps="http://schemas.microsoft.com/office/word/2010/wordprocessingShape" mc:Ignorable="w14 w15 w16se w16cid w16 w16cex w16sdtdh w16sdtfl w16du wp14">
+  <w:endnote w:type="separator" w:id="-1">
+    <w:p>
+      <w:pPr>
+        <w:spacing w:after="0" w:line="240" w:lineRule="auto"/>
+      </w:pPr>
+      <w:r>
+        <w:separator/>
+      </w:r>
+    </w:p>
+  </w:endnote>
+  <w:endnote w:type="continuationSeparator" w:id="0">
+    <w:p>
+      <w:pPr>
+        <w:spacing w:after="0" w:line="240" w:lineRule="auto"/>
+      </w:pPr>
+      <w:r>
+        <w:continuationSeparator/>
+      </w:r>
+    </w:p>
+  </w:endnote>
+</w:endnotes>
+</file>
+
+<file path=word/footnotes.xml><?xml version="1.0" encoding="utf-8"?>
+<w:footnotes xmlns:wpc="http://schemas.microsoft.com/office/word/2010/wordprocessingCanvas" xmlns:cx="http://schemas.microsoft.com/office/drawing/2014/chartex" xmlns:cx1="http://schemas.microsoft.com/office/drawing/2015/9/8/chartex" xmlns:cx2="http://schemas.microsoft.com/office/drawing/2015/10/21/chartex" xmlns:cx3="http://schemas.microsoft.com/office/drawing/2016/5/9/chartex" xmlns:cx4="http://schemas.microsoft.com/office/drawing/2016/5/10/chartex" xmlns:cx5="http://schemas.microsoft.com/office/drawing/2016/5/11/chartex" xmlns:cx6="http://schemas.microsoft.com/office/drawing/2016/5/12/chartex" xmlns:cx7="http://schemas.microsoft.com/office/drawing/2016/5/13/chartex" xmlns:cx8="http://schemas.microsoft.com/office/drawing/2016/5/14/chartex" xmlns:mc="http://schemas.openxmlformats.org/markup-compatibility/2006" xmlns:aink="http://schemas.microsoft.com/office/drawing/2016/ink" xmlns:am3d="http://schemas.microsoft.com/office/drawing/2017/model3d" xmlns:o="urn:schemas-microsoft-com:office:office" xmlns:oel="http://schemas.microsoft.com/office/2019/extlst" xmlns:r="http://schemas.openxmlformats.org/officeDocument/2006/relationships" xmlns:m="http://schemas.openxmlformats.org/officeDocument/2006/math" xmlns:v="urn:schemas-microsoft-com:vml" xmlns:wp14="http://schemas.microsoft.com/office/word/2010/wordprocessingDrawing" xmlns:wp="http://schemas.openxmlformats.org/drawingml/2006/wordprocessingDrawing" xmlns:w10="urn:schemas-microsoft-com:office:word" xmlns:w="http://schemas.openxmlformats.org/wordprocessingml/2006/main" xmlns:w14="http://schemas.microsoft.com/office/word/2010/wordml" xmlns:w15="http://schemas.microsoft.com/office/word/2012/wordml" xmlns:w16cex="http://schemas.microsoft.com/office/word/2018/wordml/cex" xmlns:w16cid="http://schemas.microsoft.com/office/word/2016/wordml/cid" xmlns:w16="http://schemas.microsoft.com/office/word/2018/wordml" xmlns:w16du="http://schemas.microsoft.com/office/word/2023/wordml/word16du" xmlns:w16sdtdh="http://schemas.microsoft.com/office/word/2020/wordml/sdtdatahash" xmlns:w16sdtfl="http://schemas.microsoft.com/office/word/2024/wordml/sdtformatlock" xmlns:w16se="http://schemas.microsoft.com/office/word/2015/wordml/symex" xmlns:wpg="http://schemas.microsoft.com/office/word/2010/wordprocessingGroup" xmlns:wpi="http://schemas.microsoft.com/office/word/2010/wordprocessingInk" xmlns:wne="http://schemas.microsoft.com/office/word/2006/wordml" xmlns:wps="http://schemas.microsoft.com/office/word/2010/wordprocessingShape" mc:Ignorable="w14 w15 w16se w16cid w16 w16cex w16sdtdh w16sdtfl w16du wp14">
+  <w:footnote w:type="separator" w:id="-1">
+    <w:p>
+      <w:pPr>
+        <w:spacing w:after="0" w:line="240" w:lineRule="auto"/>
+      </w:pPr>
+      <w:r>
+        <w:separator/>
+      </w:r>
+    </w:p>
+  </w:footnote>
+  <w:footnote w:type="continuationSeparator" w:id="0">
+    <w:p>
+      <w:pPr>
+        <w:spacing w:after="0" w:line="240" w:lineRule="auto"/>
+      </w:pPr>
+      <w:r>
+        <w:continuationSeparator/>
+      </w:r>
+    </w:p>
+  </w:footnote>
+</w:footnotes>
 </file>
 
 <file path=word/numbering.xml><?xml version="1.0" encoding="utf-8"?>
@@ -2696,6 +3296,118 @@
     </w:lvl>
   </w:abstractNum>
   <w:abstractNum w:abstractNumId="9" w15:restartNumberingAfterBreak="0">
+    <w:nsid w:val="0C1F27FC"/>
+    <w:multiLevelType w:val="hybridMultilevel"/>
+    <w:tmpl w:val="3582379A"/>
+    <w:lvl w:ilvl="0" w:tplc="48090001">
+      <w:start w:val="1"/>
+      <w:numFmt w:val="bullet"/>
+      <w:lvlText w:val=""/>
+      <w:lvlJc w:val="left"/>
+      <w:pPr>
+        <w:ind w:left="720" w:hanging="360"/>
+      </w:pPr>
+      <w:rPr>
+        <w:rFonts w:ascii="Symbol" w:hAnsi="Symbol" w:hint="default"/>
+      </w:rPr>
+    </w:lvl>
+    <w:lvl w:ilvl="1" w:tplc="BDD886C8">
+      <w:numFmt w:val="bullet"/>
+      <w:lvlText w:val="–"/>
+      <w:lvlJc w:val="left"/>
+      <w:pPr>
+        <w:ind w:left="1440" w:hanging="360"/>
+      </w:pPr>
+      <w:rPr>
+        <w:rFonts w:ascii="Cambria" w:eastAsiaTheme="minorEastAsia" w:hAnsi="Cambria" w:cstheme="minorBidi" w:hint="default"/>
+      </w:rPr>
+    </w:lvl>
+    <w:lvl w:ilvl="2" w:tplc="48090005" w:tentative="1">
+      <w:start w:val="1"/>
+      <w:numFmt w:val="bullet"/>
+      <w:lvlText w:val=""/>
+      <w:lvlJc w:val="left"/>
+      <w:pPr>
+        <w:ind w:left="2160" w:hanging="360"/>
+      </w:pPr>
+      <w:rPr>
+        <w:rFonts w:ascii="Wingdings" w:hAnsi="Wingdings" w:hint="default"/>
+      </w:rPr>
+    </w:lvl>
+    <w:lvl w:ilvl="3" w:tplc="48090001" w:tentative="1">
+      <w:start w:val="1"/>
+      <w:numFmt w:val="bullet"/>
+      <w:lvlText w:val=""/>
+      <w:lvlJc w:val="left"/>
+      <w:pPr>
+        <w:ind w:left="2880" w:hanging="360"/>
+      </w:pPr>
+      <w:rPr>
+        <w:rFonts w:ascii="Symbol" w:hAnsi="Symbol" w:hint="default"/>
+      </w:rPr>
+    </w:lvl>
+    <w:lvl w:ilvl="4" w:tplc="48090003" w:tentative="1">
+      <w:start w:val="1"/>
+      <w:numFmt w:val="bullet"/>
+      <w:lvlText w:val="o"/>
+      <w:lvlJc w:val="left"/>
+      <w:pPr>
+        <w:ind w:left="3600" w:hanging="360"/>
+      </w:pPr>
+      <w:rPr>
+        <w:rFonts w:ascii="Courier New" w:hAnsi="Courier New" w:cs="Courier New" w:hint="default"/>
+      </w:rPr>
+    </w:lvl>
+    <w:lvl w:ilvl="5" w:tplc="48090005" w:tentative="1">
+      <w:start w:val="1"/>
+      <w:numFmt w:val="bullet"/>
+      <w:lvlText w:val=""/>
+      <w:lvlJc w:val="left"/>
+      <w:pPr>
+        <w:ind w:left="4320" w:hanging="360"/>
+      </w:pPr>
+      <w:rPr>
+        <w:rFonts w:ascii="Wingdings" w:hAnsi="Wingdings" w:hint="default"/>
+      </w:rPr>
+    </w:lvl>
+    <w:lvl w:ilvl="6" w:tplc="48090001" w:tentative="1">
+      <w:start w:val="1"/>
+      <w:numFmt w:val="bullet"/>
+      <w:lvlText w:val=""/>
+      <w:lvlJc w:val="left"/>
+      <w:pPr>
+        <w:ind w:left="5040" w:hanging="360"/>
+      </w:pPr>
+      <w:rPr>
+        <w:rFonts w:ascii="Symbol" w:hAnsi="Symbol" w:hint="default"/>
+      </w:rPr>
+    </w:lvl>
+    <w:lvl w:ilvl="7" w:tplc="48090003" w:tentative="1">
+      <w:start w:val="1"/>
+      <w:numFmt w:val="bullet"/>
+      <w:lvlText w:val="o"/>
+      <w:lvlJc w:val="left"/>
+      <w:pPr>
+        <w:ind w:left="5760" w:hanging="360"/>
+      </w:pPr>
+      <w:rPr>
+        <w:rFonts w:ascii="Courier New" w:hAnsi="Courier New" w:cs="Courier New" w:hint="default"/>
+      </w:rPr>
+    </w:lvl>
+    <w:lvl w:ilvl="8" w:tplc="48090005" w:tentative="1">
+      <w:start w:val="1"/>
+      <w:numFmt w:val="bullet"/>
+      <w:lvlText w:val=""/>
+      <w:lvlJc w:val="left"/>
+      <w:pPr>
+        <w:ind w:left="6480" w:hanging="360"/>
+      </w:pPr>
+      <w:rPr>
+        <w:rFonts w:ascii="Wingdings" w:hAnsi="Wingdings" w:hint="default"/>
+      </w:rPr>
+    </w:lvl>
+  </w:abstractNum>
+  <w:abstractNum w:abstractNumId="10" w15:restartNumberingAfterBreak="0">
     <w:nsid w:val="203674F9"/>
     <w:multiLevelType w:val="hybridMultilevel"/>
     <w:tmpl w:val="C3A05B52"/>
@@ -2782,6 +3494,344 @@
       <w:pPr>
         <w:ind w:left="6480" w:hanging="180"/>
       </w:pPr>
+    </w:lvl>
+  </w:abstractNum>
+  <w:abstractNum w:abstractNumId="11" w15:restartNumberingAfterBreak="0">
+    <w:nsid w:val="471D6852"/>
+    <w:multiLevelType w:val="hybridMultilevel"/>
+    <w:tmpl w:val="CC08F892"/>
+    <w:lvl w:ilvl="0" w:tplc="48090001">
+      <w:start w:val="1"/>
+      <w:numFmt w:val="bullet"/>
+      <w:lvlText w:val=""/>
+      <w:lvlJc w:val="left"/>
+      <w:pPr>
+        <w:ind w:left="820" w:hanging="360"/>
+      </w:pPr>
+      <w:rPr>
+        <w:rFonts w:ascii="Symbol" w:hAnsi="Symbol" w:hint="default"/>
+      </w:rPr>
+    </w:lvl>
+    <w:lvl w:ilvl="1" w:tplc="48090003" w:tentative="1">
+      <w:start w:val="1"/>
+      <w:numFmt w:val="bullet"/>
+      <w:lvlText w:val="o"/>
+      <w:lvlJc w:val="left"/>
+      <w:pPr>
+        <w:ind w:left="1540" w:hanging="360"/>
+      </w:pPr>
+      <w:rPr>
+        <w:rFonts w:ascii="Courier New" w:hAnsi="Courier New" w:cs="Courier New" w:hint="default"/>
+      </w:rPr>
+    </w:lvl>
+    <w:lvl w:ilvl="2" w:tplc="48090005" w:tentative="1">
+      <w:start w:val="1"/>
+      <w:numFmt w:val="bullet"/>
+      <w:lvlText w:val=""/>
+      <w:lvlJc w:val="left"/>
+      <w:pPr>
+        <w:ind w:left="2260" w:hanging="360"/>
+      </w:pPr>
+      <w:rPr>
+        <w:rFonts w:ascii="Wingdings" w:hAnsi="Wingdings" w:hint="default"/>
+      </w:rPr>
+    </w:lvl>
+    <w:lvl w:ilvl="3" w:tplc="48090001" w:tentative="1">
+      <w:start w:val="1"/>
+      <w:numFmt w:val="bullet"/>
+      <w:lvlText w:val=""/>
+      <w:lvlJc w:val="left"/>
+      <w:pPr>
+        <w:ind w:left="2980" w:hanging="360"/>
+      </w:pPr>
+      <w:rPr>
+        <w:rFonts w:ascii="Symbol" w:hAnsi="Symbol" w:hint="default"/>
+      </w:rPr>
+    </w:lvl>
+    <w:lvl w:ilvl="4" w:tplc="48090003" w:tentative="1">
+      <w:start w:val="1"/>
+      <w:numFmt w:val="bullet"/>
+      <w:lvlText w:val="o"/>
+      <w:lvlJc w:val="left"/>
+      <w:pPr>
+        <w:ind w:left="3700" w:hanging="360"/>
+      </w:pPr>
+      <w:rPr>
+        <w:rFonts w:ascii="Courier New" w:hAnsi="Courier New" w:cs="Courier New" w:hint="default"/>
+      </w:rPr>
+    </w:lvl>
+    <w:lvl w:ilvl="5" w:tplc="48090005" w:tentative="1">
+      <w:start w:val="1"/>
+      <w:numFmt w:val="bullet"/>
+      <w:lvlText w:val=""/>
+      <w:lvlJc w:val="left"/>
+      <w:pPr>
+        <w:ind w:left="4420" w:hanging="360"/>
+      </w:pPr>
+      <w:rPr>
+        <w:rFonts w:ascii="Wingdings" w:hAnsi="Wingdings" w:hint="default"/>
+      </w:rPr>
+    </w:lvl>
+    <w:lvl w:ilvl="6" w:tplc="48090001" w:tentative="1">
+      <w:start w:val="1"/>
+      <w:numFmt w:val="bullet"/>
+      <w:lvlText w:val=""/>
+      <w:lvlJc w:val="left"/>
+      <w:pPr>
+        <w:ind w:left="5140" w:hanging="360"/>
+      </w:pPr>
+      <w:rPr>
+        <w:rFonts w:ascii="Symbol" w:hAnsi="Symbol" w:hint="default"/>
+      </w:rPr>
+    </w:lvl>
+    <w:lvl w:ilvl="7" w:tplc="48090003" w:tentative="1">
+      <w:start w:val="1"/>
+      <w:numFmt w:val="bullet"/>
+      <w:lvlText w:val="o"/>
+      <w:lvlJc w:val="left"/>
+      <w:pPr>
+        <w:ind w:left="5860" w:hanging="360"/>
+      </w:pPr>
+      <w:rPr>
+        <w:rFonts w:ascii="Courier New" w:hAnsi="Courier New" w:cs="Courier New" w:hint="default"/>
+      </w:rPr>
+    </w:lvl>
+    <w:lvl w:ilvl="8" w:tplc="48090005" w:tentative="1">
+      <w:start w:val="1"/>
+      <w:numFmt w:val="bullet"/>
+      <w:lvlText w:val=""/>
+      <w:lvlJc w:val="left"/>
+      <w:pPr>
+        <w:ind w:left="6580" w:hanging="360"/>
+      </w:pPr>
+      <w:rPr>
+        <w:rFonts w:ascii="Wingdings" w:hAnsi="Wingdings" w:hint="default"/>
+      </w:rPr>
+    </w:lvl>
+  </w:abstractNum>
+  <w:abstractNum w:abstractNumId="12" w15:restartNumberingAfterBreak="0">
+    <w:nsid w:val="50087F3C"/>
+    <w:multiLevelType w:val="hybridMultilevel"/>
+    <w:tmpl w:val="1FD2102C"/>
+    <w:lvl w:ilvl="0" w:tplc="A18865C2">
+      <w:numFmt w:val="bullet"/>
+      <w:lvlText w:val="–"/>
+      <w:lvlJc w:val="left"/>
+      <w:pPr>
+        <w:ind w:left="460" w:hanging="360"/>
+      </w:pPr>
+      <w:rPr>
+        <w:rFonts w:ascii="Cambria" w:eastAsiaTheme="minorEastAsia" w:hAnsi="Cambria" w:cstheme="minorBidi" w:hint="default"/>
+      </w:rPr>
+    </w:lvl>
+    <w:lvl w:ilvl="1" w:tplc="48090003" w:tentative="1">
+      <w:start w:val="1"/>
+      <w:numFmt w:val="bullet"/>
+      <w:lvlText w:val="o"/>
+      <w:lvlJc w:val="left"/>
+      <w:pPr>
+        <w:ind w:left="1180" w:hanging="360"/>
+      </w:pPr>
+      <w:rPr>
+        <w:rFonts w:ascii="Courier New" w:hAnsi="Courier New" w:cs="Courier New" w:hint="default"/>
+      </w:rPr>
+    </w:lvl>
+    <w:lvl w:ilvl="2" w:tplc="48090005" w:tentative="1">
+      <w:start w:val="1"/>
+      <w:numFmt w:val="bullet"/>
+      <w:lvlText w:val=""/>
+      <w:lvlJc w:val="left"/>
+      <w:pPr>
+        <w:ind w:left="1900" w:hanging="360"/>
+      </w:pPr>
+      <w:rPr>
+        <w:rFonts w:ascii="Wingdings" w:hAnsi="Wingdings" w:hint="default"/>
+      </w:rPr>
+    </w:lvl>
+    <w:lvl w:ilvl="3" w:tplc="48090001" w:tentative="1">
+      <w:start w:val="1"/>
+      <w:numFmt w:val="bullet"/>
+      <w:lvlText w:val=""/>
+      <w:lvlJc w:val="left"/>
+      <w:pPr>
+        <w:ind w:left="2620" w:hanging="360"/>
+      </w:pPr>
+      <w:rPr>
+        <w:rFonts w:ascii="Symbol" w:hAnsi="Symbol" w:hint="default"/>
+      </w:rPr>
+    </w:lvl>
+    <w:lvl w:ilvl="4" w:tplc="48090003" w:tentative="1">
+      <w:start w:val="1"/>
+      <w:numFmt w:val="bullet"/>
+      <w:lvlText w:val="o"/>
+      <w:lvlJc w:val="left"/>
+      <w:pPr>
+        <w:ind w:left="3340" w:hanging="360"/>
+      </w:pPr>
+      <w:rPr>
+        <w:rFonts w:ascii="Courier New" w:hAnsi="Courier New" w:cs="Courier New" w:hint="default"/>
+      </w:rPr>
+    </w:lvl>
+    <w:lvl w:ilvl="5" w:tplc="48090005" w:tentative="1">
+      <w:start w:val="1"/>
+      <w:numFmt w:val="bullet"/>
+      <w:lvlText w:val=""/>
+      <w:lvlJc w:val="left"/>
+      <w:pPr>
+        <w:ind w:left="4060" w:hanging="360"/>
+      </w:pPr>
+      <w:rPr>
+        <w:rFonts w:ascii="Wingdings" w:hAnsi="Wingdings" w:hint="default"/>
+      </w:rPr>
+    </w:lvl>
+    <w:lvl w:ilvl="6" w:tplc="48090001" w:tentative="1">
+      <w:start w:val="1"/>
+      <w:numFmt w:val="bullet"/>
+      <w:lvlText w:val=""/>
+      <w:lvlJc w:val="left"/>
+      <w:pPr>
+        <w:ind w:left="4780" w:hanging="360"/>
+      </w:pPr>
+      <w:rPr>
+        <w:rFonts w:ascii="Symbol" w:hAnsi="Symbol" w:hint="default"/>
+      </w:rPr>
+    </w:lvl>
+    <w:lvl w:ilvl="7" w:tplc="48090003" w:tentative="1">
+      <w:start w:val="1"/>
+      <w:numFmt w:val="bullet"/>
+      <w:lvlText w:val="o"/>
+      <w:lvlJc w:val="left"/>
+      <w:pPr>
+        <w:ind w:left="5500" w:hanging="360"/>
+      </w:pPr>
+      <w:rPr>
+        <w:rFonts w:ascii="Courier New" w:hAnsi="Courier New" w:cs="Courier New" w:hint="default"/>
+      </w:rPr>
+    </w:lvl>
+    <w:lvl w:ilvl="8" w:tplc="48090005" w:tentative="1">
+      <w:start w:val="1"/>
+      <w:numFmt w:val="bullet"/>
+      <w:lvlText w:val=""/>
+      <w:lvlJc w:val="left"/>
+      <w:pPr>
+        <w:ind w:left="6220" w:hanging="360"/>
+      </w:pPr>
+      <w:rPr>
+        <w:rFonts w:ascii="Wingdings" w:hAnsi="Wingdings" w:hint="default"/>
+      </w:rPr>
+    </w:lvl>
+  </w:abstractNum>
+  <w:abstractNum w:abstractNumId="13" w15:restartNumberingAfterBreak="0">
+    <w:nsid w:val="514C1799"/>
+    <w:multiLevelType w:val="hybridMultilevel"/>
+    <w:tmpl w:val="D8248552"/>
+    <w:lvl w:ilvl="0" w:tplc="48090001">
+      <w:start w:val="1"/>
+      <w:numFmt w:val="bullet"/>
+      <w:lvlText w:val=""/>
+      <w:lvlJc w:val="left"/>
+      <w:pPr>
+        <w:ind w:left="820" w:hanging="360"/>
+      </w:pPr>
+      <w:rPr>
+        <w:rFonts w:ascii="Symbol" w:hAnsi="Symbol" w:hint="default"/>
+      </w:rPr>
+    </w:lvl>
+    <w:lvl w:ilvl="1" w:tplc="48090003" w:tentative="1">
+      <w:start w:val="1"/>
+      <w:numFmt w:val="bullet"/>
+      <w:lvlText w:val="o"/>
+      <w:lvlJc w:val="left"/>
+      <w:pPr>
+        <w:ind w:left="1540" w:hanging="360"/>
+      </w:pPr>
+      <w:rPr>
+        <w:rFonts w:ascii="Courier New" w:hAnsi="Courier New" w:cs="Courier New" w:hint="default"/>
+      </w:rPr>
+    </w:lvl>
+    <w:lvl w:ilvl="2" w:tplc="48090005" w:tentative="1">
+      <w:start w:val="1"/>
+      <w:numFmt w:val="bullet"/>
+      <w:lvlText w:val=""/>
+      <w:lvlJc w:val="left"/>
+      <w:pPr>
+        <w:ind w:left="2260" w:hanging="360"/>
+      </w:pPr>
+      <w:rPr>
+        <w:rFonts w:ascii="Wingdings" w:hAnsi="Wingdings" w:hint="default"/>
+      </w:rPr>
+    </w:lvl>
+    <w:lvl w:ilvl="3" w:tplc="48090001" w:tentative="1">
+      <w:start w:val="1"/>
+      <w:numFmt w:val="bullet"/>
+      <w:lvlText w:val=""/>
+      <w:lvlJc w:val="left"/>
+      <w:pPr>
+        <w:ind w:left="2980" w:hanging="360"/>
+      </w:pPr>
+      <w:rPr>
+        <w:rFonts w:ascii="Symbol" w:hAnsi="Symbol" w:hint="default"/>
+      </w:rPr>
+    </w:lvl>
+    <w:lvl w:ilvl="4" w:tplc="48090003" w:tentative="1">
+      <w:start w:val="1"/>
+      <w:numFmt w:val="bullet"/>
+      <w:lvlText w:val="o"/>
+      <w:lvlJc w:val="left"/>
+      <w:pPr>
+        <w:ind w:left="3700" w:hanging="360"/>
+      </w:pPr>
+      <w:rPr>
+        <w:rFonts w:ascii="Courier New" w:hAnsi="Courier New" w:cs="Courier New" w:hint="default"/>
+      </w:rPr>
+    </w:lvl>
+    <w:lvl w:ilvl="5" w:tplc="48090005" w:tentative="1">
+      <w:start w:val="1"/>
+      <w:numFmt w:val="bullet"/>
+      <w:lvlText w:val=""/>
+      <w:lvlJc w:val="left"/>
+      <w:pPr>
+        <w:ind w:left="4420" w:hanging="360"/>
+      </w:pPr>
+      <w:rPr>
+        <w:rFonts w:ascii="Wingdings" w:hAnsi="Wingdings" w:hint="default"/>
+      </w:rPr>
+    </w:lvl>
+    <w:lvl w:ilvl="6" w:tplc="48090001" w:tentative="1">
+      <w:start w:val="1"/>
+      <w:numFmt w:val="bullet"/>
+      <w:lvlText w:val=""/>
+      <w:lvlJc w:val="left"/>
+      <w:pPr>
+        <w:ind w:left="5140" w:hanging="360"/>
+      </w:pPr>
+      <w:rPr>
+        <w:rFonts w:ascii="Symbol" w:hAnsi="Symbol" w:hint="default"/>
+      </w:rPr>
+    </w:lvl>
+    <w:lvl w:ilvl="7" w:tplc="48090003" w:tentative="1">
+      <w:start w:val="1"/>
+      <w:numFmt w:val="bullet"/>
+      <w:lvlText w:val="o"/>
+      <w:lvlJc w:val="left"/>
+      <w:pPr>
+        <w:ind w:left="5860" w:hanging="360"/>
+      </w:pPr>
+      <w:rPr>
+        <w:rFonts w:ascii="Courier New" w:hAnsi="Courier New" w:cs="Courier New" w:hint="default"/>
+      </w:rPr>
+    </w:lvl>
+    <w:lvl w:ilvl="8" w:tplc="48090005" w:tentative="1">
+      <w:start w:val="1"/>
+      <w:numFmt w:val="bullet"/>
+      <w:lvlText w:val=""/>
+      <w:lvlJc w:val="left"/>
+      <w:pPr>
+        <w:ind w:left="6580" w:hanging="360"/>
+      </w:pPr>
+      <w:rPr>
+        <w:rFonts w:ascii="Wingdings" w:hAnsi="Wingdings" w:hint="default"/>
+      </w:rPr>
     </w:lvl>
   </w:abstractNum>
   <w:num w:numId="1" w16cid:durableId="1335374851">
@@ -2812,6 +3862,18 @@
     <w:abstractNumId w:val="0"/>
   </w:num>
   <w:num w:numId="10" w16cid:durableId="1142506475">
+    <w:abstractNumId w:val="10"/>
+  </w:num>
+  <w:num w:numId="11" w16cid:durableId="279381690">
+    <w:abstractNumId w:val="11"/>
+  </w:num>
+  <w:num w:numId="12" w16cid:durableId="959918615">
+    <w:abstractNumId w:val="12"/>
+  </w:num>
+  <w:num w:numId="13" w16cid:durableId="23411407">
+    <w:abstractNumId w:val="13"/>
+  </w:num>
+  <w:num w:numId="14" w16cid:durableId="1799451882">
     <w:abstractNumId w:val="9"/>
   </w:num>
 </w:numbering>
@@ -3420,6 +4482,7 @@
   <w:style w:type="character" w:default="1" w:styleId="DefaultParagraphFont">
     <w:name w:val="Default Paragraph Font"/>
     <w:uiPriority w:val="1"/>
+    <w:semiHidden/>
     <w:unhideWhenUsed/>
   </w:style>
   <w:style w:type="table" w:default="1" w:styleId="TableNormal">

</xml_diff>